<commit_message>
Summary table 1 added
</commit_message>
<xml_diff>
--- a/MATH3191_final_project.docx
+++ b/MATH3191_final_project.docx
@@ -445,15 +445,7 @@
         <w:t>.</w:t>
       </w:r>
       <w:r>
-        <w:t xml:space="preserve"> It is possible for important explanatory variables to be given small eigenvalues (and </w:t>
-      </w:r>
-      <w:proofErr w:type="spellStart"/>
-      <w:r>
-        <w:t>vise</w:t>
-      </w:r>
-      <w:proofErr w:type="spellEnd"/>
-      <w:r>
-        <w:t xml:space="preserve"> versa with unimportant variables) and estimated coefficients in the wrong direction. In summary, PCR is an effective and easy method for identifying collinearity, though other methods should be used to </w:t>
+        <w:t xml:space="preserve"> It is possible for important explanatory variables to be given small eigenvalues (and vise versa with unimportant variables) and estimated coefficients in the wrong direction. In summary, PCR is an effective and easy method for identifying collinearity, though other methods should be used to </w:t>
       </w:r>
       <w:r>
         <w:t xml:space="preserve">estimate the coefficients, such as a partial least squares </w:t>
@@ -619,7 +611,15 @@
         <w:t>survey of the children’s parents where ‘waterside location’ was explicitly defined.</w:t>
       </w:r>
       <w:r>
-        <w:t xml:space="preserve"> For the purposes of this analysis, only the mole count and number of seaside vacations reported from the baseline visit at  6 years of age was used.</w:t>
+        <w:t xml:space="preserve"> </w:t>
+      </w:r>
+    </w:p>
+    <w:p>
+      <w:r>
+        <w:t>For the purposes of this analysis, only the mole count and number of seaside vacations reported from the baseline visit at  6 years of age was used.</w:t>
+      </w:r>
+      <w:r>
+        <w:t xml:space="preserve"> In PCA, genotype is treated as a continuous variable, whereas in PCR and PLS the dummy variables are treated as categorical.</w:t>
       </w:r>
     </w:p>
     <w:p>
@@ -648,14 +648,11 @@
         </w:rPr>
       </w:pPr>
       <w:r>
+        <w:lastRenderedPageBreak/>
         <w:t xml:space="preserve">The first step to principal component analysis is </w:t>
       </w:r>
       <w:r>
-        <w:t xml:space="preserve">to calculate the covariance matrix of the data. Analysis of variances can be used to answer questions about whether the variable(s) in X have a relationship with </w:t>
-      </w:r>
-      <w:r>
-        <w:lastRenderedPageBreak/>
-        <w:t>Y.  To begin,</w:t>
+        <w:t>to calculate the covariance matrix of the data. Analysis of variances can be used to answer questions about whether the variable(s) in X have a relationship with Y.  To begin,</w:t>
       </w:r>
       <w:r>
         <w:t xml:space="preserve"> the mean of all the  </w:t>
@@ -762,25 +759,186 @@
         <w:t>(</w:t>
       </w:r>
       <w:r>
+        <w:t>1/</w:t>
+      </w:r>
+      <w:r>
+        <w:t>(</w:t>
+      </w:r>
+      <w:r>
+        <w:t>n−1</w:t>
+      </w:r>
+      <w:r>
+        <w:t>))</w:t>
+      </w:r>
+      <w:r>
+        <w:t xml:space="preserve"> (x</w:t>
+      </w:r>
+      <w:r>
+        <w:rPr>
+          <w:rFonts w:ascii="Cambria Math" w:hAnsi="Cambria Math" w:cs="Cambria Math"/>
+        </w:rPr>
+        <w:t>⃗</w:t>
+      </w:r>
+      <w:r>
+        <w:t> 1+x</w:t>
+      </w:r>
+      <w:r>
+        <w:rPr>
+          <w:rFonts w:ascii="Cambria Math" w:hAnsi="Cambria Math" w:cs="Cambria Math"/>
+        </w:rPr>
+        <w:t>⃗</w:t>
+      </w:r>
+      <w:r>
+        <w:t> 2+…+x</w:t>
+      </w:r>
+      <w:r>
+        <w:rPr>
+          <w:rFonts w:ascii="Cambria Math" w:hAnsi="Cambria Math" w:cs="Cambria Math"/>
+        </w:rPr>
+        <w:t>⃗</w:t>
+      </w:r>
+      <w:r>
+        <w:t> n)</w:t>
+      </w:r>
+    </w:p>
+    <w:p>
+      <w:r>
+        <w:t>Then, the data can be re-centered/normalized by subtracting the mean vector from the matrix of observations:</w:t>
+      </w:r>
+    </w:p>
+    <w:p>
+      <w:r>
+        <w:t>B=[x</w:t>
+      </w:r>
+      <w:r>
+        <w:rPr>
+          <w:rFonts w:ascii="Cambria Math" w:hAnsi="Cambria Math" w:cs="Cambria Math"/>
+        </w:rPr>
+        <w:t>⃗</w:t>
+      </w:r>
+      <w:r>
+        <w:t>_</w:t>
+      </w:r>
+      <w:r>
+        <w:t>1−μ</w:t>
+      </w:r>
+      <w:r>
+        <w:rPr>
+          <w:rFonts w:ascii="Cambria Math" w:hAnsi="Cambria Math" w:cs="Cambria Math"/>
+        </w:rPr>
+        <w:t>⃗</w:t>
+      </w:r>
+      <w:r>
+        <w:t> |…|x</w:t>
+      </w:r>
+      <w:r>
+        <w:rPr>
+          <w:rFonts w:ascii="Cambria Math" w:hAnsi="Cambria Math" w:cs="Cambria Math"/>
+        </w:rPr>
+        <w:t>⃗</w:t>
+      </w:r>
+      <w:r>
+        <w:t>_</w:t>
+      </w:r>
+      <w:r>
+        <w:t>n−μ</w:t>
+      </w:r>
+      <w:r>
+        <w:rPr>
+          <w:rFonts w:ascii="Cambria Math" w:hAnsi="Cambria Math" w:cs="Cambria Math"/>
+        </w:rPr>
+        <w:t>⃗</w:t>
+      </w:r>
+      <w:r>
+        <w:t> ]</w:t>
+      </w:r>
+    </w:p>
+    <w:p>
+      <w:r>
+        <w:t xml:space="preserve">From the re-centered matrix, B, the covariance matrix, </w:t>
+      </w:r>
+      <w:r>
+        <w:t>C</w:t>
+      </w:r>
+      <w:r>
+        <w:t>, can be computed:</w:t>
+      </w:r>
+    </w:p>
+    <w:p>
+      <w:r>
+        <w:t xml:space="preserve">C </w:t>
+      </w:r>
+      <w:r>
+        <w:t>=</w:t>
+      </w:r>
+      <w:r>
+        <w:t>(</w:t>
+      </w:r>
+      <w:r>
         <w:t>1</w:t>
       </w:r>
       <w:r>
-        <w:t>/</w:t>
-      </w:r>
-      <w:r>
-        <w:t>(</w:t>
+        <w:t>/(</w:t>
       </w:r>
       <w:r>
         <w:t>n−1</w:t>
       </w:r>
       <w:r>
-        <w:t>))</w:t>
-      </w:r>
-      <w:r>
-        <w:t xml:space="preserve"> </w:t>
-      </w:r>
-      <w:r>
-        <w:t>(x</w:t>
+        <w:t>))(</w:t>
+      </w:r>
+      <w:r>
+        <w:t>BB</w:t>
+      </w:r>
+      <w:r>
+        <w:t>^</w:t>
+      </w:r>
+      <w:r>
+        <w:t>T</w:t>
+      </w:r>
+      <w:r>
+        <w:t>)</w:t>
+      </w:r>
+    </w:p>
+    <w:p>
+      <w:r>
+        <w:t>C</w:t>
+      </w:r>
+      <w:r>
+        <w:t xml:space="preserve"> will be an m x m  symmetric matrix</w:t>
+      </w:r>
+      <w:r>
+        <w:t xml:space="preserve"> (based on the properties of matrix multiplication)</w:t>
+      </w:r>
+      <w:r>
+        <w:t xml:space="preserve"> that contains the variance for each variable </w:t>
+      </w:r>
+      <w:r>
+        <w:t xml:space="preserve">along the diagonal entries and the covariances between variables in the other entries of the matrix . </w:t>
+      </w:r>
+      <w:r>
+        <w:t>Once the covariance matrix has been calculated</w:t>
+      </w:r>
+      <w:r>
+        <w:t xml:space="preserve">, spectral theory can be applied to </w:t>
+      </w:r>
+      <w:r>
+        <w:t xml:space="preserve">the </w:t>
+      </w:r>
+      <w:r>
+        <w:t xml:space="preserve">matrix to calculate eigenvalues and produce orthogonal vectors. </w:t>
+      </w:r>
+    </w:p>
+    <w:p>
+      <w:r>
+        <w:t>Spectral th</w:t>
+      </w:r>
+      <w:r>
+        <w:t>eory states that for a symmetric matrix, S, there exists real eigenvalues and nonzero orthogonal vectors such that:</w:t>
+      </w:r>
+    </w:p>
+    <w:p>
+      <w:r>
+        <w:t>Av</w:t>
       </w:r>
       <w:r>
         <w:rPr>
@@ -789,7 +947,7 @@
         <w:t>⃗</w:t>
       </w:r>
       <w:r>
-        <w:t> 1+x</w:t>
+        <w:t> i=λiv</w:t>
       </w:r>
       <w:r>
         <w:rPr>
@@ -798,198 +956,7 @@
         <w:t>⃗</w:t>
       </w:r>
       <w:r>
-        <w:t> 2+…+x</w:t>
-      </w:r>
-      <w:r>
-        <w:rPr>
-          <w:rFonts w:ascii="Cambria Math" w:hAnsi="Cambria Math" w:cs="Cambria Math"/>
-        </w:rPr>
-        <w:t>⃗</w:t>
-      </w:r>
-      <w:r>
-        <w:t> n)</w:t>
-      </w:r>
-    </w:p>
-    <w:p>
-      <w:r>
-        <w:t>Then, the data can be re-centered/normalized by subtracting the mean vector from the matrix of observations:</w:t>
-      </w:r>
-    </w:p>
-    <w:p>
-      <w:r>
-        <w:t>B=[x</w:t>
-      </w:r>
-      <w:r>
-        <w:rPr>
-          <w:rFonts w:ascii="Cambria Math" w:hAnsi="Cambria Math" w:cs="Cambria Math"/>
-        </w:rPr>
-        <w:t>⃗</w:t>
-      </w:r>
-      <w:r>
-        <w:t>_</w:t>
-      </w:r>
-      <w:r>
-        <w:t>1−μ</w:t>
-      </w:r>
-      <w:r>
-        <w:rPr>
-          <w:rFonts w:ascii="Cambria Math" w:hAnsi="Cambria Math" w:cs="Cambria Math"/>
-        </w:rPr>
-        <w:t>⃗</w:t>
-      </w:r>
-      <w:r>
-        <w:t> |…|</w:t>
-      </w:r>
-      <w:proofErr w:type="spellStart"/>
-      <w:r>
-        <w:t>x</w:t>
-      </w:r>
-      <w:r>
-        <w:rPr>
-          <w:rFonts w:ascii="Cambria Math" w:hAnsi="Cambria Math" w:cs="Cambria Math"/>
-        </w:rPr>
-        <w:t>⃗</w:t>
-      </w:r>
-      <w:r>
-        <w:t>_</w:t>
-      </w:r>
-      <w:r>
-        <w:t>n−μ</w:t>
-      </w:r>
-      <w:proofErr w:type="spellEnd"/>
-      <w:r>
-        <w:rPr>
-          <w:rFonts w:ascii="Cambria Math" w:hAnsi="Cambria Math" w:cs="Cambria Math"/>
-        </w:rPr>
-        <w:t>⃗</w:t>
-      </w:r>
-      <w:r>
-        <w:t> ]</w:t>
-      </w:r>
-    </w:p>
-    <w:p>
-      <w:r>
-        <w:t xml:space="preserve">From the re-centered matrix, B, the covariance matrix, </w:t>
-      </w:r>
-      <w:r>
-        <w:t>C</w:t>
-      </w:r>
-      <w:r>
-        <w:t>, can be computed:</w:t>
-      </w:r>
-    </w:p>
-    <w:p>
-      <w:r>
-        <w:t xml:space="preserve">C </w:t>
-      </w:r>
-      <w:r>
-        <w:t>=</w:t>
-      </w:r>
-      <w:r>
-        <w:t>(</w:t>
-      </w:r>
-      <w:r>
-        <w:t>1</w:t>
-      </w:r>
-      <w:r>
-        <w:t>/(</w:t>
-      </w:r>
-      <w:r>
-        <w:t>n−1</w:t>
-      </w:r>
-      <w:r>
-        <w:t>))(</w:t>
-      </w:r>
-      <w:r>
-        <w:t>BB</w:t>
-      </w:r>
-      <w:r>
-        <w:t>^</w:t>
-      </w:r>
-      <w:r>
-        <w:t>T</w:t>
-      </w:r>
-      <w:r>
-        <w:t>)</w:t>
-      </w:r>
-    </w:p>
-    <w:p>
-      <w:r>
-        <w:t>C</w:t>
-      </w:r>
-      <w:r>
-        <w:t xml:space="preserve"> will be an m x m  symmetric matrix</w:t>
-      </w:r>
-      <w:r>
-        <w:t xml:space="preserve"> (based on the properties of matrix multiplication)</w:t>
-      </w:r>
-      <w:r>
-        <w:t xml:space="preserve"> that contains the variance for each variable </w:t>
-      </w:r>
-      <w:r>
-        <w:t xml:space="preserve">along the diagonal entries and the covariances between variables in the other entries of the matrix . </w:t>
-      </w:r>
-      <w:r>
-        <w:t>Once the covariance matrix has been calculated</w:t>
-      </w:r>
-      <w:r>
-        <w:t xml:space="preserve">, spectral theory can be applied to </w:t>
-      </w:r>
-      <w:r>
-        <w:t xml:space="preserve">the </w:t>
-      </w:r>
-      <w:r>
-        <w:t xml:space="preserve">matrix to calculate eigenvalues and produce orthogonal vectors. </w:t>
-      </w:r>
-    </w:p>
-    <w:p>
-      <w:r>
-        <w:t>Spectral th</w:t>
-      </w:r>
-      <w:r>
-        <w:t>eory states that for a symmetric matrix, S, there exists real eigenvalues and nonzero orthogonal vectors such that:</w:t>
-      </w:r>
-    </w:p>
-    <w:p>
-      <w:r>
-        <w:t>Av</w:t>
-      </w:r>
-      <w:r>
-        <w:rPr>
-          <w:rFonts w:ascii="Cambria Math" w:hAnsi="Cambria Math" w:cs="Cambria Math"/>
-        </w:rPr>
-        <w:t>⃗</w:t>
-      </w:r>
-      <w:r>
-        <w:t> i=</w:t>
-      </w:r>
-      <w:proofErr w:type="spellStart"/>
-      <w:r>
-        <w:t>λiv</w:t>
-      </w:r>
-      <w:proofErr w:type="spellEnd"/>
-      <w:r>
-        <w:rPr>
-          <w:rFonts w:ascii="Cambria Math" w:hAnsi="Cambria Math" w:cs="Cambria Math"/>
-        </w:rPr>
-        <w:t>⃗</w:t>
-      </w:r>
-      <w:r>
-        <w:t> i </w:t>
-      </w:r>
-      <w:r>
-        <w:t>,</w:t>
-      </w:r>
-      <w:r>
-        <w:t>for i=1,</w:t>
-      </w:r>
-      <w:proofErr w:type="gramStart"/>
-      <w:r>
-        <w:t>2,…</w:t>
-      </w:r>
-      <w:proofErr w:type="gramEnd"/>
-      <w:r>
-        <w:t>,n</w:t>
+        <w:t> i ,for i=1,2,…,n</w:t>
       </w:r>
     </w:p>
     <w:p>
@@ -1094,13 +1061,8 @@
       <w:r>
         <w:t xml:space="preserve">the </w:t>
       </w:r>
-      <w:proofErr w:type="spellStart"/>
-      <w:r>
-        <w:t>orthonogonal</w:t>
-      </w:r>
-      <w:proofErr w:type="spellEnd"/>
-      <w:r>
-        <w:t xml:space="preserve"> </w:t>
+      <w:r>
+        <w:t xml:space="preserve">orthonogonal </w:t>
       </w:r>
       <w:r>
         <w:t>loading matrices Q and P, respectively. Error terms</w:t>
@@ -1156,6 +1118,7 @@
           <w:szCs w:val="24"/>
           <w:lang w:val="de-DE"/>
         </w:rPr>
+        <w:lastRenderedPageBreak/>
         <w:t>Y = UQ^T + F</w:t>
       </w:r>
     </w:p>
@@ -1193,7 +1156,6 @@
           <w:sz w:val="24"/>
           <w:szCs w:val="24"/>
         </w:rPr>
-        <w:lastRenderedPageBreak/>
         <w:t>Performing PCA, PCR, and PLS</w:t>
       </w:r>
     </w:p>
@@ -1208,36 +1170,13 @@
         <w:t xml:space="preserve">. </w:t>
       </w:r>
       <w:r>
-        <w:t>to assess the</w:t>
-      </w:r>
-      <w:r>
-        <w:t xml:space="preserve"> contribution of d</w:t>
-      </w:r>
-      <w:r>
-        <w:t>ifferen</w:t>
-      </w:r>
-      <w:r>
-        <w:t>t factors</w:t>
-      </w:r>
-      <w:r>
-        <w:t xml:space="preserve"> in mol</w:t>
-      </w:r>
-      <w:r>
-        <w:t xml:space="preserve">e count of </w:t>
-      </w:r>
-      <w:proofErr w:type="gramStart"/>
-      <w:r>
-        <w:t>6 year</w:t>
+        <w:t>to assess the contribution of different factors in mole count of 6 year</w:t>
       </w:r>
       <w:r>
         <w:t>-</w:t>
       </w:r>
       <w:r>
-        <w:t>old</w:t>
-      </w:r>
-      <w:proofErr w:type="gramEnd"/>
-      <w:r>
-        <w:t xml:space="preserve"> children from Colorado.</w:t>
+        <w:t>old children from Colorado.</w:t>
       </w:r>
       <w:r>
         <w:t xml:space="preserve"> PC</w:t>
@@ -1246,15 +1185,7 @@
         <w:t>A</w:t>
       </w:r>
       <w:r>
-        <w:t xml:space="preserve"> was conducted using the </w:t>
-      </w:r>
-      <w:proofErr w:type="spellStart"/>
-      <w:r>
-        <w:t>princomp</w:t>
-      </w:r>
-      <w:proofErr w:type="spellEnd"/>
-      <w:r>
-        <w:t xml:space="preserve"> function from the package </w:t>
+        <w:t xml:space="preserve"> was conducted using the princomp function from the package </w:t>
       </w:r>
       <w:r>
         <w:rPr>
@@ -1274,45 +1205,27 @@
         <w:t xml:space="preserve">v3.6.1 </w:t>
       </w:r>
       <w:r>
-        <w:t>(</w:t>
-      </w:r>
-      <w:proofErr w:type="spellStart"/>
-      <w:r>
-        <w:t>cor</w:t>
-      </w:r>
-      <w:proofErr w:type="spellEnd"/>
-      <w:r>
-        <w:t xml:space="preserve"> = T) /cite{stats}</w:t>
-      </w:r>
-      <w:r>
-        <w:t xml:space="preserve">. PCR and PLS was performed with the </w:t>
-      </w:r>
-      <w:proofErr w:type="spellStart"/>
-      <w:r>
-        <w:t>pcr</w:t>
-      </w:r>
-      <w:proofErr w:type="spellEnd"/>
-      <w:r>
-        <w:t xml:space="preserve"> and </w:t>
-      </w:r>
-      <w:proofErr w:type="spellStart"/>
-      <w:r>
-        <w:t>plsr</w:t>
-      </w:r>
-      <w:proofErr w:type="spellEnd"/>
-      <w:r>
-        <w:t xml:space="preserve"> functions from the pls package v.2.7-2 /cite{pls}. </w:t>
-      </w:r>
-      <w:r>
-        <w:t xml:space="preserve">Default settings were used for both </w:t>
-      </w:r>
-      <w:proofErr w:type="gramStart"/>
-      <w:r>
-        <w:t>analysis</w:t>
-      </w:r>
-      <w:proofErr w:type="gramEnd"/>
-      <w:r>
-        <w:t xml:space="preserve">, with the addition of scale = T for PCR. </w:t>
+        <w:t>(cor = T) /cite{stats}</w:t>
+      </w:r>
+      <w:r>
+        <w:t xml:space="preserve">. PCR and PLS was performed with the pcr and plsr functions from the pls package v.2.7-2 /cite{pls}. </w:t>
+      </w:r>
+      <w:r>
+        <w:t xml:space="preserve">Default settings were used for both analysis, with the addition of scale = T for PCR. </w:t>
+      </w:r>
+      <w:r>
+        <w:t xml:space="preserve">Code for the entirety of this analysis can be accessed at \url{ </w:t>
+      </w:r>
+      <w:hyperlink r:id="rId4" w:history="1">
+        <w:r>
+          <w:t>https://github.com/k2ferrier/MATH3191/blob/master/Final_project_lin_alg.Rmd</w:t>
+        </w:r>
+      </w:hyperlink>
+      <w:r>
+        <w:t>}</w:t>
+      </w:r>
+      <w:r>
+        <w:t>.</w:t>
       </w:r>
     </w:p>
     <w:p>
@@ -1371,11 +1284,6 @@
     <w:p>
       <w:pPr>
         <w:spacing w:after="0" w:line="240" w:lineRule="auto"/>
-      </w:pPr>
-    </w:p>
-    <w:p>
-      <w:pPr>
-        <w:spacing w:after="0" w:line="240" w:lineRule="auto"/>
         <w:rPr>
           <w:rFonts w:ascii="Times New Roman" w:eastAsia="Times New Roman" w:hAnsi="Times New Roman" w:cs="Times New Roman"/>
           <w:sz w:val="24"/>
@@ -1412,79 +1320,7 @@
           <w:sz w:val="24"/>
           <w:szCs w:val="24"/>
         </w:rPr>
-        <w:t xml:space="preserve">it is clear that genotype corresponds to three different clusters where the red (0 in the figure legend), green (1), and blue (2) correlate to the genotypes gg, </w:t>
-      </w:r>
-      <w:proofErr w:type="spellStart"/>
-      <w:r>
-        <w:rPr>
-          <w:rFonts w:ascii="Times New Roman" w:eastAsia="Times New Roman" w:hAnsi="Times New Roman" w:cs="Times New Roman"/>
-          <w:sz w:val="24"/>
-          <w:szCs w:val="24"/>
-        </w:rPr>
-        <w:t>ga</w:t>
-      </w:r>
-      <w:proofErr w:type="spellEnd"/>
-      <w:r>
-        <w:rPr>
-          <w:rFonts w:ascii="Times New Roman" w:eastAsia="Times New Roman" w:hAnsi="Times New Roman" w:cs="Times New Roman"/>
-          <w:sz w:val="24"/>
-          <w:szCs w:val="24"/>
-        </w:rPr>
-        <w:t xml:space="preserve">, and gg, respectively. Additionally, we can see that </w:t>
-      </w:r>
-      <w:proofErr w:type="spellStart"/>
-      <w:r>
-        <w:rPr>
-          <w:rFonts w:ascii="Times New Roman" w:eastAsia="Times New Roman" w:hAnsi="Times New Roman" w:cs="Times New Roman"/>
-          <w:sz w:val="24"/>
-          <w:szCs w:val="24"/>
-        </w:rPr>
-        <w:t>eyecolor</w:t>
-      </w:r>
-      <w:proofErr w:type="spellEnd"/>
-      <w:r>
-        <w:rPr>
-          <w:rFonts w:ascii="Times New Roman" w:eastAsia="Times New Roman" w:hAnsi="Times New Roman" w:cs="Times New Roman"/>
-          <w:sz w:val="24"/>
-          <w:szCs w:val="24"/>
-        </w:rPr>
-        <w:t xml:space="preserve">, genotype, and </w:t>
-      </w:r>
-      <w:proofErr w:type="spellStart"/>
-      <w:r>
-        <w:rPr>
-          <w:rFonts w:ascii="Times New Roman" w:eastAsia="Times New Roman" w:hAnsi="Times New Roman" w:cs="Times New Roman"/>
-          <w:sz w:val="24"/>
-          <w:szCs w:val="24"/>
-        </w:rPr>
-        <w:t>haircolor</w:t>
-      </w:r>
-      <w:proofErr w:type="spellEnd"/>
-      <w:r>
-        <w:rPr>
-          <w:rFonts w:ascii="Times New Roman" w:eastAsia="Times New Roman" w:hAnsi="Times New Roman" w:cs="Times New Roman"/>
-          <w:sz w:val="24"/>
-          <w:szCs w:val="24"/>
-        </w:rPr>
-        <w:t xml:space="preserve"> all have similar direction and magnitude, though genotype shows the greatest magnitude of the three. Similarly, Hispanic and base skin color also show similar direction and magnitude of effect, where Hispanic has the larger magnitude in </w:t>
-      </w:r>
-      <w:proofErr w:type="gramStart"/>
-      <w:r>
-        <w:rPr>
-          <w:rFonts w:ascii="Times New Roman" w:eastAsia="Times New Roman" w:hAnsi="Times New Roman" w:cs="Times New Roman"/>
-          <w:sz w:val="24"/>
-          <w:szCs w:val="24"/>
-        </w:rPr>
-        <w:t>PC1</w:t>
-      </w:r>
-      <w:proofErr w:type="gramEnd"/>
-      <w:r>
-        <w:rPr>
-          <w:rFonts w:ascii="Times New Roman" w:eastAsia="Times New Roman" w:hAnsi="Times New Roman" w:cs="Times New Roman"/>
-          <w:sz w:val="24"/>
-          <w:szCs w:val="24"/>
-        </w:rPr>
-        <w:t xml:space="preserve"> and base skin color has the larger magnitude in PC2. </w:t>
+        <w:t xml:space="preserve">it is clear that genotype corresponds to three different clusters where the red (0 in the figure legend), green (1), and blue (2) correlate to the genotypes gg, ga, and gg, respectively. Additionally, we can see that eyecolor, genotype, and haircolor all have similar direction and magnitude, though genotype shows the greatest magnitude of the three. Similarly, Hispanic and base skin color also show similar direction and magnitude of effect, where Hispanic has the larger magnitude in PC1 and base skin color has the larger magnitude in PC2. </w:t>
       </w:r>
       <w:r>
         <w:rPr>
@@ -1548,72 +1384,257 @@
           <w:i/>
           <w:iCs/>
         </w:rPr>
-        <w:t>PC</w:t>
-      </w:r>
-      <w:r>
+        <w:t>PCR</w:t>
+      </w:r>
+    </w:p>
+    <w:p>
+      <w:pPr>
+        <w:spacing w:after="0" w:line="240" w:lineRule="auto"/>
+      </w:pPr>
+      <w:r>
+        <w:t>In PCR, the variable genotype is able to be treated as a factor in order to see if there is an effect from allele type on mole count. This brings the total number of variables in the model to 8</w:t>
+      </w:r>
+      <w:r>
+        <w:t xml:space="preserve"> (the group mole_count is not included as it is the response variable)</w:t>
+      </w:r>
+      <w:r>
+        <w:t xml:space="preserve">. </w:t>
+      </w:r>
+      <w:r>
+        <w:t xml:space="preserve">Figure # shows a plot of the root mean squared error </w:t>
+      </w:r>
+      <w:r>
+        <w:t xml:space="preserve">of prediction </w:t>
+      </w:r>
+      <w:r>
+        <w:t>as a function of the number of PCs included</w:t>
+      </w:r>
+      <w:r>
+        <w:t xml:space="preserve">. The lowest point, which corresponds to the highest predictive ability of the model, is at two PCs, suggesting that only the first two PCs are necessary to explain </w:t>
+      </w:r>
+      <w:r>
+        <w:t>most of</w:t>
+      </w:r>
+      <w:r>
+        <w:t xml:space="preserve"> the variation in number of moles.  </w:t>
+      </w:r>
+      <w:r>
+        <w:t xml:space="preserve">The scatterplot of </w:t>
+      </w:r>
+      <w:r>
+        <w:t xml:space="preserve">measured </w:t>
+      </w:r>
+      <w:r>
+        <w:t>mole count</w:t>
+      </w:r>
+      <w:r>
+        <w:t>s</w:t>
+      </w:r>
+      <w:r>
+        <w:t xml:space="preserve"> versus cross-validated predict</w:t>
+      </w:r>
+      <w:r>
+        <w:t xml:space="preserve">ions </w:t>
+      </w:r>
+      <w:r>
+        <w:t xml:space="preserve">shows the regression line going through densest part of the data, though it does not predict higher mole counts well.  </w:t>
+      </w:r>
+      <w:r>
+        <w:t xml:space="preserve">Table # shows the estimated coefficients for each variable based on the PCR. </w:t>
+      </w:r>
+    </w:p>
+    <w:p>
+      <w:pPr>
+        <w:spacing w:after="0" w:line="240" w:lineRule="auto"/>
+      </w:pPr>
+    </w:p>
+    <w:p>
+      <w:pPr>
+        <w:spacing w:after="0" w:line="240" w:lineRule="auto"/>
         <w:rPr>
           <w:b/>
           <w:bCs/>
           <w:i/>
           <w:iCs/>
         </w:rPr>
-        <w:t>R</w:t>
-      </w:r>
-    </w:p>
-    <w:p>
-      <w:pPr>
-        <w:spacing w:after="0" w:line="240" w:lineRule="auto"/>
+      </w:pPr>
+      <w:r>
         <w:rPr>
           <w:b/>
           <w:bCs/>
           <w:i/>
           <w:iCs/>
         </w:rPr>
-      </w:pPr>
+        <w:t>PLS</w:t>
+      </w:r>
     </w:p>
     <w:p>
       <w:pPr>
         <w:spacing w:after="0" w:line="240" w:lineRule="auto"/>
       </w:pPr>
-      <w:bookmarkStart w:id="0" w:name="_GoBack"/>
-      <w:bookmarkEnd w:id="0"/>
+      <w:r>
+        <w:t xml:space="preserve">In the PLS model, the variable genotype is also treated as a factor.  The root mean squared error of prediction as a function of PCs for the PLS regression shows its lowest point at 5 PCs (Fig. #). In contrast to the PCR method, PLS suggests that there are three more PCs necessary to have the highest prediction ability. Considering that the PCA step in PCR does not consider the response variable in calculating the </w:t>
+      </w:r>
+      <w:r>
+        <w:t>covariance matrix, the difference in number of PCs is unsurprising.</w:t>
+      </w:r>
+      <w:r>
+        <w:t xml:space="preserve"> Figure # shows </w:t>
+      </w:r>
+      <w:r>
+        <w:t xml:space="preserve">the </w:t>
+      </w:r>
+      <w:r>
+        <w:t xml:space="preserve">scatterplot of measured mole counts versus cross-validated predictions </w:t>
+      </w:r>
+      <w:r>
+        <w:t xml:space="preserve">for the PLS regression, which looks very similar to that of the PCR analysis. The consistent lack of fit between these models suggests that there are likely </w:t>
+      </w:r>
+      <w:r>
+        <w:lastRenderedPageBreak/>
+        <w:t xml:space="preserve">factors not included in the model that would better help to describe the variation for higher mole counts.  </w:t>
+      </w:r>
     </w:p>
     <w:p>
       <w:pPr>
         <w:spacing w:after="0" w:line="240" w:lineRule="auto"/>
       </w:pPr>
+      <w:r>
+        <w:t>The estimate</w:t>
+      </w:r>
+      <w:r>
+        <w:t>d coefficients for each variable based on the P</w:t>
+      </w:r>
+      <w:r>
+        <w:t>LS regression can be seen in Table #.</w:t>
+      </w:r>
     </w:p>
     <w:p>
       <w:pPr>
         <w:spacing w:after="0" w:line="240" w:lineRule="auto"/>
-        <w:rPr>
-          <w:rFonts w:ascii="Times New Roman" w:eastAsia="Times New Roman" w:hAnsi="Times New Roman" w:cs="Times New Roman"/>
-          <w:sz w:val="24"/>
-          <w:szCs w:val="24"/>
-        </w:rPr>
-      </w:pPr>
-    </w:p>
-    <w:p>
-      <w:pPr>
-        <w:spacing w:after="0" w:line="240" w:lineRule="auto"/>
-        <w:rPr>
-          <w:rFonts w:ascii="Times New Roman" w:eastAsia="Times New Roman" w:hAnsi="Times New Roman" w:cs="Times New Roman"/>
-          <w:sz w:val="24"/>
-          <w:szCs w:val="24"/>
-        </w:rPr>
-      </w:pPr>
-    </w:p>
-    <w:p>
-      <w:pPr>
-        <w:spacing w:after="0" w:line="240" w:lineRule="auto"/>
-        <w:rPr>
-          <w:rFonts w:ascii="Times New Roman" w:eastAsia="Times New Roman" w:hAnsi="Times New Roman" w:cs="Times New Roman"/>
-          <w:sz w:val="24"/>
-          <w:szCs w:val="24"/>
-        </w:rPr>
-      </w:pPr>
+      </w:pPr>
+      <w:r>
+        <w:t>While the estimated magnitude between the two models is quite different, the direction of effect is consistent between models. Given that the PLS incorporates the response variable in its covariance matrix, the estimates from the PLS model are likely more accurate. To c</w:t>
+      </w:r>
+      <w:r>
+        <w:t xml:space="preserve">onfirm this, an ordinary least squares regression was performed using the same response and predictor variables and the estimated coefficients match those of the PLS. </w:t>
+      </w:r>
     </w:p>
     <w:p/>
+    <w:p>
+      <w:pPr>
+        <w:rPr>
+          <w:b/>
+          <w:bCs/>
+          <w:u w:val="single"/>
+        </w:rPr>
+      </w:pPr>
+      <w:r>
+        <w:rPr>
+          <w:b/>
+          <w:bCs/>
+          <w:u w:val="single"/>
+        </w:rPr>
+        <w:t>Discussion</w:t>
+      </w:r>
+      <w:r>
+        <w:rPr>
+          <w:b/>
+          <w:bCs/>
+          <w:u w:val="single"/>
+        </w:rPr>
+        <w:t>:</w:t>
+      </w:r>
+    </w:p>
+    <w:p>
+      <w:r>
+        <w:t>Principal component analysis</w:t>
+      </w:r>
+      <w:r>
+        <w:t xml:space="preserve"> (PCA)</w:t>
+      </w:r>
+      <w:r>
+        <w:t xml:space="preserve"> is largely known for its role as a data reduction technique. Here, principal components are used in two different methods, principal component regression (PCR) and partial least squares (PLS) regression, to address the problem of multicollinear or rank deficient data. This is particularly useful for high dimensional data sets which will often have multicollinearity between sets of columns. Although the moles dataset used as an example in this study is not high-dimensional, it does have highly correlated variables (eye color, hair color, and OCA2 genotype, and base skin color and Hispanic ethnicity).</w:t>
+      </w:r>
+      <w:r>
+        <w:t xml:space="preserve"> While is biological evidence supported the multicollinearity of these variables, the relationship between the variables can be validated with PCA. As expected, when PCA was conducted on the data ~5 groupings of the variables occurred between the first two PCs: (1) Eye color, hair color, and OCA2 genotype, (2) base skin color and Hispanic, (3) Gender, (4) number of seaside vacations, (5) mole count. </w:t>
+      </w:r>
+      <w:r>
+        <w:t xml:space="preserve"> At this point the variables eye color, hair color, and base skin color could have been excluded and an ordinary lease squares regression </w:t>
+      </w:r>
+      <w:r>
+        <w:t>performed to assess the contribution of each remaining variable on number of moles a child has. However, there is likely variation in mole type that can be explained by eye color, hair color, and base skin color that are not due to their association with genotype or Hispanic status, respectively. Therefore, a regression that utilizes principal components can be used</w:t>
+      </w:r>
+      <w:r>
+        <w:t xml:space="preserve"> to</w:t>
+      </w:r>
+      <w:r>
+        <w:t xml:space="preserve"> address the question of interest while keeping the collinear columns in the analysis.</w:t>
+      </w:r>
+    </w:p>
+    <w:p>
+      <w:r>
+        <w:t>The first method of using PCs in a linear regression that was tested on the moles dataset was a principal component regression, in which the PCs from a PCA of all the variables except the response variable are used as covariates in the linear model. The use of or some of the PCs from a PCA in a linear regression can be beneficial when there is unknown structure underlying the data that can cause confounding, such as genetic ancestry in a genome wide association study. However, PCR</w:t>
+      </w:r>
+      <w:r>
+        <w:t xml:space="preserve"> is limited in its use for estimating coefficients of predictor variables. In PCR, the covariance matrix used to calculate the PCs uses only the distance between the predictor variables and does not consider the association between the predictors and the response. Thus, while the PCs constructed by PCR will be able to explain the variation in the data (as can be seen by a similar fit of the regression lines to the data between PCR and PLS methods), the estimated coefficients will be inaccurate in representing the relationship between the predictors and the response variable.</w:t>
+      </w:r>
+    </w:p>
+    <w:p>
+      <w:r>
+        <w:t>PLS</w:t>
+      </w:r>
+      <w:r>
+        <w:t xml:space="preserve"> regression is a more appropriate method of using factor scores for estimating the coefficients of predictor variables. Both PLS and PCR are methods that use factor scores determined by linear combinations of the original variables</w:t>
+      </w:r>
+      <w:r>
+        <w:t xml:space="preserve"> to construct PCs that represent the variability in the data. But, PLS constructs a variance-covariance matrix using information on the distance between the predictors and between the predictors and the response. The incorporation of the response variable in the construction of PCs in PLS makes it better suited for estimating the contribution of each predictor variable in </w:t>
+      </w:r>
+      <w:r>
+        <w:lastRenderedPageBreak/>
+        <w:t>explaining the variation of the response variable. This is most easily seen in the RSMEP plots (Fig # &amp; #) where PCR suggests only 2 principal components are necessary to describe the majority of the variation in the data, while PLS suggests that 5 PCs are necessary. Furthermore, the estimated coefficients from PLS regression have much different magnitudes compared with the estimated coefficients from PCR</w:t>
+      </w:r>
+      <w:r>
+        <w:t xml:space="preserve">. In comparison with coefficients estimated using an ordinary least squares regression, PLS is more accurate in representing the relationship between the predictors and the response (the estimated coefficients were exactly the same), as was anticipated. </w:t>
+      </w:r>
+    </w:p>
+    <w:p>
+      <w:pPr>
+        <w:rPr>
+          <w:b/>
+          <w:bCs/>
+          <w:u w:val="single"/>
+        </w:rPr>
+      </w:pPr>
+      <w:r>
+        <w:rPr>
+          <w:b/>
+          <w:bCs/>
+          <w:u w:val="single"/>
+        </w:rPr>
+        <w:t>Conclusion:</w:t>
+      </w:r>
+    </w:p>
+    <w:p>
+      <w:r>
+        <w:t xml:space="preserve">Principal components have a variety of applications </w:t>
+      </w:r>
+      <w:r>
+        <w:t>in analysis of high-dimensional data. While principal component analysis is most well known for its data-reduction capabilities, it is also useful as a method for addressing datasets with multicollinearity. In the construction of PCs, linear combinations of the data are used to create factor scores, which ultimately result in orthogonal vectors (</w:t>
+      </w:r>
+      <w:r>
+        <w:t>PCs</w:t>
+      </w:r>
+      <w:r>
+        <w:t xml:space="preserve">) that represent the amount of variation explained by each variable. </w:t>
+      </w:r>
+      <w:r>
+        <w:t>This means that even if the original data contains variables that are collinear, the PCs will be independent of each other.</w:t>
+      </w:r>
+      <w:r>
+        <w:t xml:space="preserve"> </w:t>
+      </w:r>
+    </w:p>
     <w:p>
       <w:pPr>
         <w:rPr>
@@ -1621,18 +1642,44 @@
           <w:bCs/>
           <w:i/>
           <w:iCs/>
-        </w:rPr>
-      </w:pPr>
+          <w:u w:val="single"/>
+        </w:rPr>
+      </w:pPr>
+      <w:r>
+        <w:t>Once PCs have been constructed from the data, they can be used in linear regression models to help account for underlying structure in the data that would otherwise confound the relationship between the main predictor</w:t>
+      </w:r>
+      <w:r>
+        <w:t xml:space="preserve"> variable and the response, or as a means to estimate the coefficients of each variable. If PCs are being used to account for unknown structure in the data, a linear regression using the first several PCs as covariates is appropriate. However, principal component regression is not appropriate for estimating coefficients of each predictor variable as the response variable is not incorporated in the calculation of the covariance matrix, and thus the relationship between the predictor and the response variable is not represented. Instead PLS, which is similar to PCR, is an appropriate method for estimating coefficients as the relationship between the response and predictors is incorporated in the creation of the PCs.</w:t>
+      </w:r>
+      <w:r>
+        <w:t xml:space="preserve"> In summary, PCA is a powerful, versatile tool for handling high-dimensional and collinear data, though </w:t>
+      </w:r>
+      <w:r>
+        <w:t>depending on the purpose of PCs in downstream analysis</w:t>
+      </w:r>
+      <w:r>
+        <w:t xml:space="preserve">, </w:t>
+      </w:r>
+      <w:r>
+        <w:t xml:space="preserve">careful consideration should be used when determining how to </w:t>
+      </w:r>
+      <w:r>
+        <w:t>construct them.</w:t>
+      </w:r>
+      <w:bookmarkStart w:id="0" w:name="_GoBack"/>
+      <w:bookmarkEnd w:id="0"/>
+    </w:p>
+    <w:p>
       <w:r>
         <w:br w:type="page"/>
       </w:r>
     </w:p>
-    <w:p/>
-    <w:p>
-      <w:pPr>
-        <w:pStyle w:val="EndNoteBibliography"/>
-      </w:pPr>
-      <w:r>
+    <w:p>
+      <w:pPr>
+        <w:pStyle w:val="EndNoteBibliography"/>
+      </w:pPr>
+      <w:r>
+        <w:lastRenderedPageBreak/>
         <w:fldChar w:fldCharType="begin"/>
       </w:r>
       <w:r>
@@ -1852,15 +1899,15 @@
         <w:pStyle w:val="EndNoteBibliography"/>
       </w:pPr>
       <w:r>
+        <w:t xml:space="preserve">   volume = {9},</w:t>
+      </w:r>
+    </w:p>
+    <w:p>
+      <w:pPr>
+        <w:pStyle w:val="EndNoteBibliography"/>
+      </w:pPr>
+      <w:r>
         <w:lastRenderedPageBreak/>
-        <w:t xml:space="preserve">   volume = {9},</w:t>
-      </w:r>
-    </w:p>
-    <w:p>
-      <w:pPr>
-        <w:pStyle w:val="EndNoteBibliography"/>
-      </w:pPr>
-      <w:r>
         <w:t xml:space="preserve">   number = {1},</w:t>
       </w:r>
     </w:p>
@@ -1988,7 +2035,7 @@
       <w:r>
         <w:t xml:space="preserve">   url = {</w:t>
       </w:r>
-      <w:hyperlink r:id="rId4" w:history="1">
+      <w:hyperlink r:id="rId5" w:history="1">
         <w:r>
           <w:t>https://doi.org/10.1207/s15328031us0304_4</w:t>
         </w:r>
@@ -2095,7 +2142,286 @@
         <w:pStyle w:val="EndNoteBibliography"/>
       </w:pPr>
       <w:r>
+        <w:t>}</w:t>
+      </w:r>
+    </w:p>
+    <w:p>
+      <w:pPr>
+        <w:pStyle w:val="EndNoteBibliography"/>
+      </w:pPr>
+    </w:p>
+    <w:p>
+      <w:pPr>
+        <w:pStyle w:val="EndNoteBibliography"/>
+      </w:pPr>
+      <w:r>
+        <w:t>@article{RN163,</w:t>
+      </w:r>
+    </w:p>
+    <w:p>
+      <w:pPr>
+        <w:pStyle w:val="EndNoteBibliography"/>
+      </w:pPr>
+      <w:r>
+        <w:t xml:space="preserve">   author = {Jolliffe, Ian T},</w:t>
+      </w:r>
+    </w:p>
+    <w:p>
+      <w:pPr>
+        <w:pStyle w:val="EndNoteBibliography"/>
+      </w:pPr>
+      <w:r>
+        <w:t xml:space="preserve">   title = {A note on the use of principal components in regression},</w:t>
+      </w:r>
+    </w:p>
+    <w:p>
+      <w:pPr>
+        <w:pStyle w:val="EndNoteBibliography"/>
+      </w:pPr>
+      <w:r>
+        <w:t xml:space="preserve">   journal = {Journal of the Royal Statistical Society: Series C (Applied Statistics)},</w:t>
+      </w:r>
+    </w:p>
+    <w:p>
+      <w:pPr>
+        <w:pStyle w:val="EndNoteBibliography"/>
+      </w:pPr>
+      <w:r>
+        <w:t xml:space="preserve">   volume = {31},</w:t>
+      </w:r>
+    </w:p>
+    <w:p>
+      <w:pPr>
+        <w:pStyle w:val="EndNoteBibliography"/>
+      </w:pPr>
+      <w:r>
+        <w:t xml:space="preserve">   number = {3},</w:t>
+      </w:r>
+    </w:p>
+    <w:p>
+      <w:pPr>
+        <w:pStyle w:val="EndNoteBibliography"/>
+      </w:pPr>
+      <w:r>
+        <w:t xml:space="preserve">   pages = {300-303},</w:t>
+      </w:r>
+    </w:p>
+    <w:p>
+      <w:pPr>
+        <w:pStyle w:val="EndNoteBibliography"/>
+      </w:pPr>
+      <w:r>
+        <w:t xml:space="preserve">   ISSN = {0035-9254},</w:t>
+      </w:r>
+    </w:p>
+    <w:p>
+      <w:pPr>
+        <w:pStyle w:val="EndNoteBibliography"/>
+      </w:pPr>
+      <w:r>
+        <w:t xml:space="preserve">   year = {1982},</w:t>
+      </w:r>
+    </w:p>
+    <w:p>
+      <w:pPr>
+        <w:pStyle w:val="EndNoteBibliography"/>
+      </w:pPr>
+      <w:r>
+        <w:t xml:space="preserve">   type = {Journal Article}</w:t>
+      </w:r>
+    </w:p>
+    <w:p>
+      <w:pPr>
+        <w:pStyle w:val="EndNoteBibliography"/>
+      </w:pPr>
+      <w:r>
+        <w:t>}</w:t>
+      </w:r>
+    </w:p>
+    <w:p>
+      <w:pPr>
+        <w:pStyle w:val="EndNoteBibliography"/>
+      </w:pPr>
+    </w:p>
+    <w:p>
+      <w:pPr>
+        <w:pStyle w:val="EndNoteBibliography"/>
+      </w:pPr>
+      <w:r>
+        <w:t>@article{RN164,</w:t>
+      </w:r>
+    </w:p>
+    <w:p>
+      <w:pPr>
+        <w:pStyle w:val="EndNoteBibliography"/>
+      </w:pPr>
+      <w:r>
+        <w:t xml:space="preserve">   author = {Liu, RX and Kuang, Jian and Gong, Qi and Hou, XL},</w:t>
+      </w:r>
+    </w:p>
+    <w:p>
+      <w:pPr>
+        <w:pStyle w:val="EndNoteBibliography"/>
+      </w:pPr>
+      <w:r>
+        <w:t xml:space="preserve">   title = {Principal component regression analysis with SPSS},</w:t>
+      </w:r>
+    </w:p>
+    <w:p>
+      <w:pPr>
+        <w:pStyle w:val="EndNoteBibliography"/>
+      </w:pPr>
+      <w:r>
+        <w:t xml:space="preserve">   journal = {Computer methods and programs in biomedicine},</w:t>
+      </w:r>
+    </w:p>
+    <w:p>
+      <w:pPr>
+        <w:pStyle w:val="EndNoteBibliography"/>
+      </w:pPr>
+      <w:r>
+        <w:t xml:space="preserve">   volume = {71},</w:t>
+      </w:r>
+    </w:p>
+    <w:p>
+      <w:pPr>
+        <w:pStyle w:val="EndNoteBibliography"/>
+      </w:pPr>
+      <w:r>
+        <w:t xml:space="preserve">   number = {2},</w:t>
+      </w:r>
+    </w:p>
+    <w:p>
+      <w:pPr>
+        <w:pStyle w:val="EndNoteBibliography"/>
+      </w:pPr>
+      <w:r>
+        <w:t xml:space="preserve">   pages = {141-147},</w:t>
+      </w:r>
+    </w:p>
+    <w:p>
+      <w:pPr>
+        <w:pStyle w:val="EndNoteBibliography"/>
+      </w:pPr>
+      <w:r>
+        <w:t xml:space="preserve">   ISSN = {0169-2607},</w:t>
+      </w:r>
+    </w:p>
+    <w:p>
+      <w:pPr>
+        <w:pStyle w:val="EndNoteBibliography"/>
+      </w:pPr>
+      <w:r>
+        <w:t xml:space="preserve">   year = {2003},</w:t>
+      </w:r>
+    </w:p>
+    <w:p>
+      <w:pPr>
+        <w:pStyle w:val="EndNoteBibliography"/>
+      </w:pPr>
+      <w:r>
+        <w:t xml:space="preserve">   type = {Journal Article}</w:t>
+      </w:r>
+    </w:p>
+    <w:p>
+      <w:pPr>
+        <w:pStyle w:val="EndNoteBibliography"/>
+      </w:pPr>
+      <w:r>
+        <w:t>}</w:t>
+      </w:r>
+    </w:p>
+    <w:p>
+      <w:pPr>
+        <w:pStyle w:val="EndNoteBibliography"/>
+      </w:pPr>
+    </w:p>
+    <w:p>
+      <w:pPr>
+        <w:pStyle w:val="EndNoteBibliography"/>
+      </w:pPr>
+      <w:r>
+        <w:t>@article{RN150,</w:t>
+      </w:r>
+    </w:p>
+    <w:p>
+      <w:pPr>
+        <w:pStyle w:val="EndNoteBibliography"/>
+      </w:pPr>
+      <w:r>
+        <w:t xml:space="preserve">   author = {Mengel-From, Jonas and Wong, Terence H and Morling, Niels and Rees, Jonathan L and Jackson, Ian J},</w:t>
+      </w:r>
+    </w:p>
+    <w:p>
+      <w:pPr>
+        <w:pStyle w:val="EndNoteBibliography"/>
+      </w:pPr>
+      <w:r>
+        <w:t xml:space="preserve">   title = {Genetic determinants of hair and eye colours in the Scottish and Danish populations},</w:t>
+      </w:r>
+    </w:p>
+    <w:p>
+      <w:pPr>
+        <w:pStyle w:val="EndNoteBibliography"/>
+      </w:pPr>
+      <w:r>
+        <w:t xml:space="preserve">   journal = {BMC genetics},</w:t>
+      </w:r>
+    </w:p>
+    <w:p>
+      <w:pPr>
+        <w:pStyle w:val="EndNoteBibliography"/>
+      </w:pPr>
+      <w:r>
         <w:lastRenderedPageBreak/>
+        <w:t xml:space="preserve">   volume = {10},</w:t>
+      </w:r>
+    </w:p>
+    <w:p>
+      <w:pPr>
+        <w:pStyle w:val="EndNoteBibliography"/>
+      </w:pPr>
+      <w:r>
+        <w:t xml:space="preserve">   number = {1},</w:t>
+      </w:r>
+    </w:p>
+    <w:p>
+      <w:pPr>
+        <w:pStyle w:val="EndNoteBibliography"/>
+      </w:pPr>
+      <w:r>
+        <w:t xml:space="preserve">   pages = {88},</w:t>
+      </w:r>
+    </w:p>
+    <w:p>
+      <w:pPr>
+        <w:pStyle w:val="EndNoteBibliography"/>
+      </w:pPr>
+      <w:r>
+        <w:t xml:space="preserve">   ISSN = {1471-2156},</w:t>
+      </w:r>
+    </w:p>
+    <w:p>
+      <w:pPr>
+        <w:pStyle w:val="EndNoteBibliography"/>
+      </w:pPr>
+      <w:r>
+        <w:t xml:space="preserve">   year = {2009},</w:t>
+      </w:r>
+    </w:p>
+    <w:p>
+      <w:pPr>
+        <w:pStyle w:val="EndNoteBibliography"/>
+      </w:pPr>
+      <w:r>
+        <w:t xml:space="preserve">   type = {Journal Article}</w:t>
+      </w:r>
+    </w:p>
+    <w:p>
+      <w:pPr>
+        <w:pStyle w:val="EndNoteBibliography"/>
+      </w:pPr>
+      <w:r>
         <w:t>}</w:t>
       </w:r>
     </w:p>
@@ -2109,71 +2435,71 @@
         <w:pStyle w:val="EndNoteBibliography"/>
       </w:pPr>
       <w:r>
-        <w:t>@article{RN163,</w:t>
-      </w:r>
-    </w:p>
-    <w:p>
-      <w:pPr>
-        <w:pStyle w:val="EndNoteBibliography"/>
-      </w:pPr>
-      <w:r>
-        <w:t xml:space="preserve">   author = {Jolliffe, Ian T},</w:t>
-      </w:r>
-    </w:p>
-    <w:p>
-      <w:pPr>
-        <w:pStyle w:val="EndNoteBibliography"/>
-      </w:pPr>
-      <w:r>
-        <w:t xml:space="preserve">   title = {A note on the use of principal components in regression},</w:t>
-      </w:r>
-    </w:p>
-    <w:p>
-      <w:pPr>
-        <w:pStyle w:val="EndNoteBibliography"/>
-      </w:pPr>
-      <w:r>
-        <w:t xml:space="preserve">   journal = {Journal of the Royal Statistical Society: Series C (Applied Statistics)},</w:t>
-      </w:r>
-    </w:p>
-    <w:p>
-      <w:pPr>
-        <w:pStyle w:val="EndNoteBibliography"/>
-      </w:pPr>
-      <w:r>
-        <w:t xml:space="preserve">   volume = {31},</w:t>
-      </w:r>
-    </w:p>
-    <w:p>
-      <w:pPr>
-        <w:pStyle w:val="EndNoteBibliography"/>
-      </w:pPr>
-      <w:r>
-        <w:t xml:space="preserve">   number = {3},</w:t>
-      </w:r>
-    </w:p>
-    <w:p>
-      <w:pPr>
-        <w:pStyle w:val="EndNoteBibliography"/>
-      </w:pPr>
-      <w:r>
-        <w:t xml:space="preserve">   pages = {300-303},</w:t>
-      </w:r>
-    </w:p>
-    <w:p>
-      <w:pPr>
-        <w:pStyle w:val="EndNoteBibliography"/>
-      </w:pPr>
-      <w:r>
-        <w:t xml:space="preserve">   ISSN = {0035-9254},</w:t>
-      </w:r>
-    </w:p>
-    <w:p>
-      <w:pPr>
-        <w:pStyle w:val="EndNoteBibliography"/>
-      </w:pPr>
-      <w:r>
-        <w:t xml:space="preserve">   year = {1982},</w:t>
+        <w:t>@article{RN149,</w:t>
+      </w:r>
+    </w:p>
+    <w:p>
+      <w:pPr>
+        <w:pStyle w:val="EndNoteBibliography"/>
+      </w:pPr>
+      <w:r>
+        <w:t xml:space="preserve">   author = {Olsen, Catherine M and Carroll, Heidi J and Whiteman, David C},</w:t>
+      </w:r>
+    </w:p>
+    <w:p>
+      <w:pPr>
+        <w:pStyle w:val="EndNoteBibliography"/>
+      </w:pPr>
+      <w:r>
+        <w:t xml:space="preserve">   title = {Estimating the attributable fraction for cancer: a meta-analysis of nevi and melanoma},</w:t>
+      </w:r>
+    </w:p>
+    <w:p>
+      <w:pPr>
+        <w:pStyle w:val="EndNoteBibliography"/>
+      </w:pPr>
+      <w:r>
+        <w:t xml:space="preserve">   journal = {Cancer prevention research},</w:t>
+      </w:r>
+    </w:p>
+    <w:p>
+      <w:pPr>
+        <w:pStyle w:val="EndNoteBibliography"/>
+      </w:pPr>
+      <w:r>
+        <w:t xml:space="preserve">   volume = {3},</w:t>
+      </w:r>
+    </w:p>
+    <w:p>
+      <w:pPr>
+        <w:pStyle w:val="EndNoteBibliography"/>
+      </w:pPr>
+      <w:r>
+        <w:t xml:space="preserve">   number = {2},</w:t>
+      </w:r>
+    </w:p>
+    <w:p>
+      <w:pPr>
+        <w:pStyle w:val="EndNoteBibliography"/>
+      </w:pPr>
+      <w:r>
+        <w:t xml:space="preserve">   pages = {233-245},</w:t>
+      </w:r>
+    </w:p>
+    <w:p>
+      <w:pPr>
+        <w:pStyle w:val="EndNoteBibliography"/>
+      </w:pPr>
+      <w:r>
+        <w:t xml:space="preserve">   ISSN = {1940-6207},</w:t>
+      </w:r>
+    </w:p>
+    <w:p>
+      <w:pPr>
+        <w:pStyle w:val="EndNoteBibliography"/>
+      </w:pPr>
+      <w:r>
+        <w:t xml:space="preserve">   year = {2010},</w:t>
       </w:r>
     </w:p>
     <w:p>
@@ -2202,78 +2528,79 @@
         <w:pStyle w:val="EndNoteBibliography"/>
       </w:pPr>
       <w:r>
-        <w:t>@article{RN164,</w:t>
-      </w:r>
-    </w:p>
-    <w:p>
-      <w:pPr>
-        <w:pStyle w:val="EndNoteBibliography"/>
-      </w:pPr>
-      <w:r>
-        <w:t xml:space="preserve">   author = {Liu, RX and Kuang, Jian and Gong, Qi and Hou, XL},</w:t>
-      </w:r>
-    </w:p>
-    <w:p>
-      <w:pPr>
-        <w:pStyle w:val="EndNoteBibliography"/>
-      </w:pPr>
-      <w:r>
-        <w:t xml:space="preserve">   title = {Principal component regression analysis with SPSS},</w:t>
-      </w:r>
-    </w:p>
-    <w:p>
-      <w:pPr>
-        <w:pStyle w:val="EndNoteBibliography"/>
-      </w:pPr>
-      <w:r>
-        <w:t xml:space="preserve">   journal = {Computer methods and programs in biomedicine},</w:t>
-      </w:r>
-    </w:p>
-    <w:p>
-      <w:pPr>
-        <w:pStyle w:val="EndNoteBibliography"/>
-      </w:pPr>
-      <w:r>
-        <w:t xml:space="preserve">   volume = {71},</w:t>
-      </w:r>
-    </w:p>
-    <w:p>
-      <w:pPr>
-        <w:pStyle w:val="EndNoteBibliography"/>
-      </w:pPr>
-      <w:r>
-        <w:t xml:space="preserve">   number = {2},</w:t>
-      </w:r>
-    </w:p>
-    <w:p>
-      <w:pPr>
-        <w:pStyle w:val="EndNoteBibliography"/>
-      </w:pPr>
-      <w:r>
-        <w:t xml:space="preserve">   pages = {141-147},</w:t>
-      </w:r>
-    </w:p>
-    <w:p>
-      <w:pPr>
-        <w:pStyle w:val="EndNoteBibliography"/>
-      </w:pPr>
-      <w:r>
-        <w:t xml:space="preserve">   ISSN = {0169-2607},</w:t>
-      </w:r>
-    </w:p>
-    <w:p>
-      <w:pPr>
-        <w:pStyle w:val="EndNoteBibliography"/>
-      </w:pPr>
-      <w:r>
-        <w:t xml:space="preserve">   year = {2003},</w:t>
-      </w:r>
-    </w:p>
-    <w:p>
-      <w:pPr>
-        <w:pStyle w:val="EndNoteBibliography"/>
-      </w:pPr>
-      <w:r>
+        <w:t>@article{RN158,</w:t>
+      </w:r>
+    </w:p>
+    <w:p>
+      <w:pPr>
+        <w:pStyle w:val="EndNoteBibliography"/>
+      </w:pPr>
+      <w:r>
+        <w:t xml:space="preserve">   author = {Peloso, Gina M and Lunetta, Kathryn L},</w:t>
+      </w:r>
+    </w:p>
+    <w:p>
+      <w:pPr>
+        <w:pStyle w:val="EndNoteBibliography"/>
+      </w:pPr>
+      <w:r>
+        <w:t xml:space="preserve">   title = {Choice of population structure informative principal components for adjustment in a case-control study},</w:t>
+      </w:r>
+    </w:p>
+    <w:p>
+      <w:pPr>
+        <w:pStyle w:val="EndNoteBibliography"/>
+      </w:pPr>
+      <w:r>
+        <w:t xml:space="preserve">   journal = {BMC genetics},</w:t>
+      </w:r>
+    </w:p>
+    <w:p>
+      <w:pPr>
+        <w:pStyle w:val="EndNoteBibliography"/>
+      </w:pPr>
+      <w:r>
+        <w:t xml:space="preserve">   volume = {12},</w:t>
+      </w:r>
+    </w:p>
+    <w:p>
+      <w:pPr>
+        <w:pStyle w:val="EndNoteBibliography"/>
+      </w:pPr>
+      <w:r>
+        <w:t xml:space="preserve">   number = {1},</w:t>
+      </w:r>
+    </w:p>
+    <w:p>
+      <w:pPr>
+        <w:pStyle w:val="EndNoteBibliography"/>
+      </w:pPr>
+      <w:r>
+        <w:t xml:space="preserve">   pages = {64},</w:t>
+      </w:r>
+    </w:p>
+    <w:p>
+      <w:pPr>
+        <w:pStyle w:val="EndNoteBibliography"/>
+      </w:pPr>
+      <w:r>
+        <w:t xml:space="preserve">   ISSN = {1471-2156},</w:t>
+      </w:r>
+    </w:p>
+    <w:p>
+      <w:pPr>
+        <w:pStyle w:val="EndNoteBibliography"/>
+      </w:pPr>
+      <w:r>
+        <w:t xml:space="preserve">   year = {2011},</w:t>
+      </w:r>
+    </w:p>
+    <w:p>
+      <w:pPr>
+        <w:pStyle w:val="EndNoteBibliography"/>
+      </w:pPr>
+      <w:r>
+        <w:lastRenderedPageBreak/>
         <w:t xml:space="preserve">   type = {Journal Article}</w:t>
       </w:r>
     </w:p>
@@ -2295,23 +2622,193 @@
         <w:pStyle w:val="EndNoteBibliography"/>
       </w:pPr>
       <w:r>
-        <w:t>@article{RN150,</w:t>
-      </w:r>
-    </w:p>
-    <w:p>
-      <w:pPr>
-        <w:pStyle w:val="EndNoteBibliography"/>
-      </w:pPr>
-      <w:r>
-        <w:t xml:space="preserve">   author = {Mengel-From, Jonas and Wong, Terence H and Morling, Niels and Rees, Jonathan L and Jackson, Ian J},</w:t>
-      </w:r>
-    </w:p>
-    <w:p>
-      <w:pPr>
-        <w:pStyle w:val="EndNoteBibliography"/>
-      </w:pPr>
-      <w:r>
-        <w:t xml:space="preserve">   title = {Genetic determinants of hair and eye colours in the Scottish and Danish populations},</w:t>
+        <w:t>@article{RN159,</w:t>
+      </w:r>
+    </w:p>
+    <w:p>
+      <w:pPr>
+        <w:pStyle w:val="EndNoteBibliography"/>
+      </w:pPr>
+      <w:r>
+        <w:t xml:space="preserve">   author = {Price, Alkes L and Patterson, Nick J and Plenge, Robert M and Weinblatt, Michael E and Shadick, Nancy A and Reich, David},</w:t>
+      </w:r>
+    </w:p>
+    <w:p>
+      <w:pPr>
+        <w:pStyle w:val="EndNoteBibliography"/>
+      </w:pPr>
+      <w:r>
+        <w:t xml:space="preserve">   title = {Principal components analysis corrects for stratification in genome-wide association studies},</w:t>
+      </w:r>
+    </w:p>
+    <w:p>
+      <w:pPr>
+        <w:pStyle w:val="EndNoteBibliography"/>
+      </w:pPr>
+      <w:r>
+        <w:t xml:space="preserve">   journal = {Nature genetics},</w:t>
+      </w:r>
+    </w:p>
+    <w:p>
+      <w:pPr>
+        <w:pStyle w:val="EndNoteBibliography"/>
+      </w:pPr>
+      <w:r>
+        <w:t xml:space="preserve">   volume = {38},</w:t>
+      </w:r>
+    </w:p>
+    <w:p>
+      <w:pPr>
+        <w:pStyle w:val="EndNoteBibliography"/>
+      </w:pPr>
+      <w:r>
+        <w:t xml:space="preserve">   number = {8},</w:t>
+      </w:r>
+    </w:p>
+    <w:p>
+      <w:pPr>
+        <w:pStyle w:val="EndNoteBibliography"/>
+      </w:pPr>
+      <w:r>
+        <w:t xml:space="preserve">   pages = {904},</w:t>
+      </w:r>
+    </w:p>
+    <w:p>
+      <w:pPr>
+        <w:pStyle w:val="EndNoteBibliography"/>
+      </w:pPr>
+      <w:r>
+        <w:t xml:space="preserve">   ISSN = {1546-1718},</w:t>
+      </w:r>
+    </w:p>
+    <w:p>
+      <w:pPr>
+        <w:pStyle w:val="EndNoteBibliography"/>
+      </w:pPr>
+      <w:r>
+        <w:t xml:space="preserve">   year = {2006},</w:t>
+      </w:r>
+    </w:p>
+    <w:p>
+      <w:pPr>
+        <w:pStyle w:val="EndNoteBibliography"/>
+      </w:pPr>
+      <w:r>
+        <w:t xml:space="preserve">   type = {Journal Article}</w:t>
+      </w:r>
+    </w:p>
+    <w:p>
+      <w:pPr>
+        <w:pStyle w:val="EndNoteBibliography"/>
+      </w:pPr>
+      <w:r>
+        <w:t>}</w:t>
+      </w:r>
+    </w:p>
+    <w:p>
+      <w:pPr>
+        <w:pStyle w:val="EndNoteBibliography"/>
+      </w:pPr>
+    </w:p>
+    <w:p>
+      <w:pPr>
+        <w:pStyle w:val="EndNoteBibliography"/>
+      </w:pPr>
+      <w:r>
+        <w:t>@article{RN151,</w:t>
+      </w:r>
+    </w:p>
+    <w:p>
+      <w:pPr>
+        <w:pStyle w:val="EndNoteBibliography"/>
+      </w:pPr>
+      <w:r>
+        <w:t xml:space="preserve">   author = {Shekar, Sri N and Duffy, David L and Frudakis, Tony and Sturm, Richard A and Zhao, Zhen Z and Montgomery, Grant W and Martin, Nicholas G},</w:t>
+      </w:r>
+    </w:p>
+    <w:p>
+      <w:pPr>
+        <w:pStyle w:val="EndNoteBibliography"/>
+      </w:pPr>
+      <w:r>
+        <w:t xml:space="preserve">   title = {Linkage and association analysis of spectrophotometrically quantified hair color in Australian adolescents: the effect of OCA2 and HERC2},</w:t>
+      </w:r>
+    </w:p>
+    <w:p>
+      <w:pPr>
+        <w:pStyle w:val="EndNoteBibliography"/>
+      </w:pPr>
+      <w:r>
+        <w:t xml:space="preserve">   journal = {Journal of Investigative Dermatology},</w:t>
+      </w:r>
+    </w:p>
+    <w:p>
+      <w:pPr>
+        <w:pStyle w:val="EndNoteBibliography"/>
+      </w:pPr>
+      <w:r>
+        <w:t xml:space="preserve">   volume = {128},</w:t>
+      </w:r>
+    </w:p>
+    <w:p>
+      <w:pPr>
+        <w:pStyle w:val="EndNoteBibliography"/>
+      </w:pPr>
+      <w:r>
+        <w:t xml:space="preserve">   number = {12},</w:t>
+      </w:r>
+    </w:p>
+    <w:p>
+      <w:pPr>
+        <w:pStyle w:val="EndNoteBibliography"/>
+      </w:pPr>
+      <w:r>
+        <w:t xml:space="preserve">   pages = {2807-2814},</w:t>
+      </w:r>
+    </w:p>
+    <w:p>
+      <w:pPr>
+        <w:pStyle w:val="EndNoteBibliography"/>
+      </w:pPr>
+      <w:r>
+        <w:t xml:space="preserve">   ISSN = {0022-202X},</w:t>
+      </w:r>
+    </w:p>
+    <w:p>
+      <w:pPr>
+        <w:pStyle w:val="EndNoteBibliography"/>
+      </w:pPr>
+      <w:r>
+        <w:t xml:space="preserve">   year = {2008},</w:t>
+      </w:r>
+    </w:p>
+    <w:p>
+      <w:pPr>
+        <w:pStyle w:val="EndNoteBibliography"/>
+      </w:pPr>
+      <w:r>
+        <w:t xml:space="preserve">   type = {Journal Article}</w:t>
+      </w:r>
+    </w:p>
+    <w:p>
+      <w:pPr>
+        <w:pStyle w:val="EndNoteBibliography"/>
+      </w:pPr>
+      <w:r>
+        <w:t>}</w:t>
+      </w:r>
+    </w:p>
+    <w:p>
+      <w:pPr>
+        <w:pStyle w:val="EndNoteBibliography"/>
+      </w:pPr>
+    </w:p>
+    <w:p>
+      <w:pPr>
+        <w:pStyle w:val="EndNoteBibliography"/>
+      </w:pPr>
+      <w:r>
+        <w:t>@article{RN165,</w:t>
       </w:r>
     </w:p>
     <w:p>
@@ -2320,15 +2817,124 @@
       </w:pPr>
       <w:r>
         <w:lastRenderedPageBreak/>
-        <w:t xml:space="preserve">   journal = {BMC genetics},</w:t>
-      </w:r>
-    </w:p>
-    <w:p>
-      <w:pPr>
-        <w:pStyle w:val="EndNoteBibliography"/>
-      </w:pPr>
-      <w:r>
-        <w:t xml:space="preserve">   volume = {10},</w:t>
+        <w:t xml:space="preserve">   author = {Wold, Svante and Esbensen, Kim and Geladi, Paul},</w:t>
+      </w:r>
+    </w:p>
+    <w:p>
+      <w:pPr>
+        <w:pStyle w:val="EndNoteBibliography"/>
+      </w:pPr>
+      <w:r>
+        <w:t xml:space="preserve">   title = {Principal component analysis},</w:t>
+      </w:r>
+    </w:p>
+    <w:p>
+      <w:pPr>
+        <w:pStyle w:val="EndNoteBibliography"/>
+      </w:pPr>
+      <w:r>
+        <w:t xml:space="preserve">   journal = {Chemometrics and intelligent laboratory systems},</w:t>
+      </w:r>
+    </w:p>
+    <w:p>
+      <w:pPr>
+        <w:pStyle w:val="EndNoteBibliography"/>
+      </w:pPr>
+      <w:r>
+        <w:t xml:space="preserve">   volume = {2},</w:t>
+      </w:r>
+    </w:p>
+    <w:p>
+      <w:pPr>
+        <w:pStyle w:val="EndNoteBibliography"/>
+      </w:pPr>
+      <w:r>
+        <w:t xml:space="preserve">   number = {1-3},</w:t>
+      </w:r>
+    </w:p>
+    <w:p>
+      <w:pPr>
+        <w:pStyle w:val="EndNoteBibliography"/>
+      </w:pPr>
+      <w:r>
+        <w:t xml:space="preserve">   pages = {37-52},</w:t>
+      </w:r>
+    </w:p>
+    <w:p>
+      <w:pPr>
+        <w:pStyle w:val="EndNoteBibliography"/>
+      </w:pPr>
+      <w:r>
+        <w:t xml:space="preserve">   ISSN = {0169-7439},</w:t>
+      </w:r>
+    </w:p>
+    <w:p>
+      <w:pPr>
+        <w:pStyle w:val="EndNoteBibliography"/>
+      </w:pPr>
+      <w:r>
+        <w:t xml:space="preserve">   year = {1987},</w:t>
+      </w:r>
+    </w:p>
+    <w:p>
+      <w:pPr>
+        <w:pStyle w:val="EndNoteBibliography"/>
+      </w:pPr>
+      <w:r>
+        <w:t xml:space="preserve">   type = {Journal Article}</w:t>
+      </w:r>
+    </w:p>
+    <w:p>
+      <w:pPr>
+        <w:pStyle w:val="EndNoteBibliography"/>
+      </w:pPr>
+      <w:r>
+        <w:t>}</w:t>
+      </w:r>
+    </w:p>
+    <w:p>
+      <w:pPr>
+        <w:pStyle w:val="EndNoteBibliography"/>
+      </w:pPr>
+    </w:p>
+    <w:p>
+      <w:pPr>
+        <w:pStyle w:val="EndNoteBibliography"/>
+      </w:pPr>
+      <w:r>
+        <w:t>@article{RN154,</w:t>
+      </w:r>
+    </w:p>
+    <w:p>
+      <w:pPr>
+        <w:pStyle w:val="EndNoteBibliography"/>
+      </w:pPr>
+      <w:r>
+        <w:t xml:space="preserve">   author = {Youl, Philippa and Aitken, Joanne and Hayward, Nicholas and Hogg, David and Liu, Ling and Lassam, Norman and Martin, Nicholas and Green, Adele},</w:t>
+      </w:r>
+    </w:p>
+    <w:p>
+      <w:pPr>
+        <w:pStyle w:val="EndNoteBibliography"/>
+      </w:pPr>
+      <w:r>
+        <w:t xml:space="preserve">   title = {Melanoma in adolescents: a case‐control study of risk factors in Queensland, Australia},</w:t>
+      </w:r>
+    </w:p>
+    <w:p>
+      <w:pPr>
+        <w:pStyle w:val="EndNoteBibliography"/>
+      </w:pPr>
+      <w:r>
+        <w:t xml:space="preserve">   journal = {International journal of cancer},</w:t>
+      </w:r>
+    </w:p>
+    <w:p>
+      <w:pPr>
+        <w:pStyle w:val="EndNoteBibliography"/>
+      </w:pPr>
+      <w:r>
+        <w:t xml:space="preserve">   volume = {98},</w:t>
       </w:r>
     </w:p>
     <w:p>
@@ -2344,23 +2950,23 @@
         <w:pStyle w:val="EndNoteBibliography"/>
       </w:pPr>
       <w:r>
-        <w:t xml:space="preserve">   pages = {88},</w:t>
-      </w:r>
-    </w:p>
-    <w:p>
-      <w:pPr>
-        <w:pStyle w:val="EndNoteBibliography"/>
-      </w:pPr>
-      <w:r>
-        <w:t xml:space="preserve">   ISSN = {1471-2156},</w:t>
-      </w:r>
-    </w:p>
-    <w:p>
-      <w:pPr>
-        <w:pStyle w:val="EndNoteBibliography"/>
-      </w:pPr>
-      <w:r>
-        <w:t xml:space="preserve">   year = {2009},</w:t>
+        <w:t xml:space="preserve">   pages = {92-98},</w:t>
+      </w:r>
+    </w:p>
+    <w:p>
+      <w:pPr>
+        <w:pStyle w:val="EndNoteBibliography"/>
+      </w:pPr>
+      <w:r>
+        <w:t xml:space="preserve">   ISSN = {0020-7136},</w:t>
+      </w:r>
+    </w:p>
+    <w:p>
+      <w:pPr>
+        <w:pStyle w:val="EndNoteBibliography"/>
+      </w:pPr>
+      <w:r>
+        <w:t xml:space="preserve">   year = {2002},</w:t>
       </w:r>
     </w:p>
     <w:p>
@@ -2383,162 +2989,62 @@
       <w:pPr>
         <w:pStyle w:val="EndNoteBibliography"/>
       </w:pPr>
-    </w:p>
-    <w:p>
-      <w:pPr>
-        <w:pStyle w:val="EndNoteBibliography"/>
-      </w:pPr>
-      <w:r>
-        <w:t>@article{RN149,</w:t>
-      </w:r>
-    </w:p>
-    <w:p>
-      <w:pPr>
-        <w:pStyle w:val="EndNoteBibliography"/>
-      </w:pPr>
-      <w:r>
-        <w:t xml:space="preserve">   author = {Olsen, Catherine M and Carroll, Heidi J and Whiteman, David C},</w:t>
-      </w:r>
-    </w:p>
-    <w:p>
-      <w:pPr>
-        <w:pStyle w:val="EndNoteBibliography"/>
-      </w:pPr>
-      <w:r>
-        <w:t xml:space="preserve">   title = {Estimating the attributable fraction for cancer: a meta-analysis of nevi and melanoma},</w:t>
-      </w:r>
-    </w:p>
-    <w:p>
-      <w:pPr>
-        <w:pStyle w:val="EndNoteBibliography"/>
-      </w:pPr>
-      <w:r>
-        <w:t xml:space="preserve">   journal = {Cancer prevention research},</w:t>
-      </w:r>
-    </w:p>
-    <w:p>
-      <w:pPr>
-        <w:pStyle w:val="EndNoteBibliography"/>
-      </w:pPr>
-      <w:r>
-        <w:t xml:space="preserve">   volume = {3},</w:t>
-      </w:r>
-    </w:p>
-    <w:p>
-      <w:pPr>
-        <w:pStyle w:val="EndNoteBibliography"/>
-      </w:pPr>
-      <w:r>
-        <w:t xml:space="preserve">   number = {2},</w:t>
-      </w:r>
-    </w:p>
-    <w:p>
-      <w:pPr>
-        <w:pStyle w:val="EndNoteBibliography"/>
-      </w:pPr>
-      <w:r>
-        <w:t xml:space="preserve">   pages = {233-245},</w:t>
-      </w:r>
-    </w:p>
-    <w:p>
-      <w:pPr>
-        <w:pStyle w:val="EndNoteBibliography"/>
-      </w:pPr>
-      <w:r>
-        <w:t xml:space="preserve">   ISSN = {1940-6207},</w:t>
-      </w:r>
-    </w:p>
-    <w:p>
-      <w:pPr>
-        <w:pStyle w:val="EndNoteBibliography"/>
-      </w:pPr>
-      <w:r>
-        <w:t xml:space="preserve">   year = {2010},</w:t>
-      </w:r>
-    </w:p>
-    <w:p>
-      <w:pPr>
-        <w:pStyle w:val="EndNoteBibliography"/>
-      </w:pPr>
-      <w:r>
-        <w:t xml:space="preserve">   type = {Journal Article}</w:t>
-      </w:r>
-    </w:p>
-    <w:p>
-      <w:pPr>
-        <w:pStyle w:val="EndNoteBibliography"/>
-      </w:pPr>
-      <w:r>
-        <w:t>}</w:t>
-      </w:r>
-    </w:p>
-    <w:p>
-      <w:pPr>
-        <w:pStyle w:val="EndNoteBibliography"/>
-      </w:pPr>
-    </w:p>
-    <w:p>
-      <w:pPr>
-        <w:pStyle w:val="EndNoteBibliography"/>
-      </w:pPr>
-      <w:r>
-        <w:t>@article{RN158,</w:t>
-      </w:r>
-    </w:p>
-    <w:p>
-      <w:pPr>
-        <w:pStyle w:val="EndNoteBibliography"/>
-      </w:pPr>
-      <w:r>
-        <w:t xml:space="preserve">   author = {Peloso, Gina M and Lunetta, Kathryn L},</w:t>
-      </w:r>
-    </w:p>
-    <w:p>
-      <w:pPr>
-        <w:pStyle w:val="EndNoteBibliography"/>
-      </w:pPr>
-      <w:r>
-        <w:t xml:space="preserve">   title = {Choice of population structure informative principal components for adjustment in a case-control study},</w:t>
-      </w:r>
-    </w:p>
-    <w:p>
-      <w:pPr>
-        <w:pStyle w:val="EndNoteBibliography"/>
-      </w:pPr>
-      <w:r>
-        <w:t xml:space="preserve">   journal = {BMC genetics},</w:t>
-      </w:r>
-    </w:p>
-    <w:p>
-      <w:pPr>
-        <w:pStyle w:val="EndNoteBibliography"/>
-      </w:pPr>
-      <w:r>
-        <w:t xml:space="preserve">   volume = {12},</w:t>
-      </w:r>
-    </w:p>
-    <w:p>
-      <w:pPr>
-        <w:pStyle w:val="EndNoteBibliography"/>
-      </w:pPr>
-      <w:r>
-        <w:t xml:space="preserve">   number = {1},</w:t>
-      </w:r>
-    </w:p>
-    <w:p>
-      <w:pPr>
-        <w:pStyle w:val="EndNoteBibliography"/>
-      </w:pPr>
-      <w:r>
-        <w:t xml:space="preserve">   pages = {64},</w:t>
-      </w:r>
-    </w:p>
-    <w:p>
-      <w:pPr>
-        <w:pStyle w:val="EndNoteBibliography"/>
-      </w:pPr>
-      <w:r>
-        <w:t xml:space="preserve">   ISSN = {1471-2156},</w:t>
+      <w:r>
+        <w:t>@Manual{</w:t>
+      </w:r>
+      <w:r>
+        <w:t>stats</w:t>
+      </w:r>
+      <w:r>
+        <w:t>,</w:t>
+      </w:r>
+    </w:p>
+    <w:p>
+      <w:pPr>
+        <w:pStyle w:val="EndNoteBibliography"/>
+      </w:pPr>
+      <w:r>
+        <w:t xml:space="preserve">    title = {R: A Language and Environment for Statistical Computing},</w:t>
+      </w:r>
+    </w:p>
+    <w:p>
+      <w:pPr>
+        <w:pStyle w:val="EndNoteBibliography"/>
+      </w:pPr>
+      <w:r>
+        <w:t xml:space="preserve">    author = {{R Core Team}},</w:t>
+      </w:r>
+    </w:p>
+    <w:p>
+      <w:pPr>
+        <w:pStyle w:val="EndNoteBibliography"/>
+      </w:pPr>
+      <w:r>
+        <w:t xml:space="preserve">    organization = {R Foundation for Statistical Computing},</w:t>
+      </w:r>
+    </w:p>
+    <w:p>
+      <w:pPr>
+        <w:pStyle w:val="EndNoteBibliography"/>
+      </w:pPr>
+      <w:r>
+        <w:t xml:space="preserve">    address = {Vienna, Austria},</w:t>
+      </w:r>
+    </w:p>
+    <w:p>
+      <w:pPr>
+        <w:pStyle w:val="EndNoteBibliography"/>
+      </w:pPr>
+      <w:r>
+        <w:t xml:space="preserve">    year = {2013},</w:t>
+      </w:r>
+    </w:p>
+    <w:p>
+      <w:pPr>
+        <w:pStyle w:val="EndNoteBibliography"/>
+      </w:pPr>
+      <w:r>
+        <w:t xml:space="preserve">    note = {{ISBN} 3-900051-07-0},</w:t>
       </w:r>
     </w:p>
     <w:p>
@@ -2547,475 +3053,7 @@
       </w:pPr>
       <w:r>
         <w:lastRenderedPageBreak/>
-        <w:t xml:space="preserve">   year = {2011},</w:t>
-      </w:r>
-    </w:p>
-    <w:p>
-      <w:pPr>
-        <w:pStyle w:val="EndNoteBibliography"/>
-      </w:pPr>
-      <w:r>
-        <w:t xml:space="preserve">   type = {Journal Article}</w:t>
-      </w:r>
-    </w:p>
-    <w:p>
-      <w:pPr>
-        <w:pStyle w:val="EndNoteBibliography"/>
-      </w:pPr>
-      <w:r>
-        <w:t>}</w:t>
-      </w:r>
-    </w:p>
-    <w:p>
-      <w:pPr>
-        <w:pStyle w:val="EndNoteBibliography"/>
-      </w:pPr>
-    </w:p>
-    <w:p>
-      <w:pPr>
-        <w:pStyle w:val="EndNoteBibliography"/>
-      </w:pPr>
-      <w:r>
-        <w:t>@article{RN159,</w:t>
-      </w:r>
-    </w:p>
-    <w:p>
-      <w:pPr>
-        <w:pStyle w:val="EndNoteBibliography"/>
-      </w:pPr>
-      <w:r>
-        <w:t xml:space="preserve">   author = {Price, Alkes L and Patterson, Nick J and Plenge, Robert M and Weinblatt, Michael E and Shadick, Nancy A and Reich, David},</w:t>
-      </w:r>
-    </w:p>
-    <w:p>
-      <w:pPr>
-        <w:pStyle w:val="EndNoteBibliography"/>
-      </w:pPr>
-      <w:r>
-        <w:t xml:space="preserve">   title = {Principal components analysis corrects for stratification in genome-wide association studies},</w:t>
-      </w:r>
-    </w:p>
-    <w:p>
-      <w:pPr>
-        <w:pStyle w:val="EndNoteBibliography"/>
-      </w:pPr>
-      <w:r>
-        <w:t xml:space="preserve">   journal = {Nature genetics},</w:t>
-      </w:r>
-    </w:p>
-    <w:p>
-      <w:pPr>
-        <w:pStyle w:val="EndNoteBibliography"/>
-      </w:pPr>
-      <w:r>
-        <w:t xml:space="preserve">   volume = {38},</w:t>
-      </w:r>
-    </w:p>
-    <w:p>
-      <w:pPr>
-        <w:pStyle w:val="EndNoteBibliography"/>
-      </w:pPr>
-      <w:r>
-        <w:t xml:space="preserve">   number = {8},</w:t>
-      </w:r>
-    </w:p>
-    <w:p>
-      <w:pPr>
-        <w:pStyle w:val="EndNoteBibliography"/>
-      </w:pPr>
-      <w:r>
-        <w:t xml:space="preserve">   pages = {904},</w:t>
-      </w:r>
-    </w:p>
-    <w:p>
-      <w:pPr>
-        <w:pStyle w:val="EndNoteBibliography"/>
-      </w:pPr>
-      <w:r>
-        <w:t xml:space="preserve">   ISSN = {1546-1718},</w:t>
-      </w:r>
-    </w:p>
-    <w:p>
-      <w:pPr>
-        <w:pStyle w:val="EndNoteBibliography"/>
-      </w:pPr>
-      <w:r>
-        <w:t xml:space="preserve">   year = {2006},</w:t>
-      </w:r>
-    </w:p>
-    <w:p>
-      <w:pPr>
-        <w:pStyle w:val="EndNoteBibliography"/>
-      </w:pPr>
-      <w:r>
-        <w:t xml:space="preserve">   type = {Journal Article}</w:t>
-      </w:r>
-    </w:p>
-    <w:p>
-      <w:pPr>
-        <w:pStyle w:val="EndNoteBibliography"/>
-      </w:pPr>
-      <w:r>
-        <w:t>}</w:t>
-      </w:r>
-    </w:p>
-    <w:p>
-      <w:pPr>
-        <w:pStyle w:val="EndNoteBibliography"/>
-      </w:pPr>
-    </w:p>
-    <w:p>
-      <w:pPr>
-        <w:pStyle w:val="EndNoteBibliography"/>
-      </w:pPr>
-      <w:r>
-        <w:t>@article{RN151,</w:t>
-      </w:r>
-    </w:p>
-    <w:p>
-      <w:pPr>
-        <w:pStyle w:val="EndNoteBibliography"/>
-      </w:pPr>
-      <w:r>
-        <w:t xml:space="preserve">   author = {Shekar, Sri N and Duffy, David L and Frudakis, Tony and Sturm, Richard A and Zhao, Zhen Z and Montgomery, Grant W and Martin, Nicholas G},</w:t>
-      </w:r>
-    </w:p>
-    <w:p>
-      <w:pPr>
-        <w:pStyle w:val="EndNoteBibliography"/>
-      </w:pPr>
-      <w:r>
-        <w:t xml:space="preserve">   title = {Linkage and association analysis of spectrophotometrically quantified hair color in Australian adolescents: the effect of OCA2 and HERC2},</w:t>
-      </w:r>
-    </w:p>
-    <w:p>
-      <w:pPr>
-        <w:pStyle w:val="EndNoteBibliography"/>
-      </w:pPr>
-      <w:r>
-        <w:t xml:space="preserve">   journal = {Journal of Investigative Dermatology},</w:t>
-      </w:r>
-    </w:p>
-    <w:p>
-      <w:pPr>
-        <w:pStyle w:val="EndNoteBibliography"/>
-      </w:pPr>
-      <w:r>
-        <w:t xml:space="preserve">   volume = {128},</w:t>
-      </w:r>
-    </w:p>
-    <w:p>
-      <w:pPr>
-        <w:pStyle w:val="EndNoteBibliography"/>
-      </w:pPr>
-      <w:r>
-        <w:t xml:space="preserve">   number = {12},</w:t>
-      </w:r>
-    </w:p>
-    <w:p>
-      <w:pPr>
-        <w:pStyle w:val="EndNoteBibliography"/>
-      </w:pPr>
-      <w:r>
-        <w:t xml:space="preserve">   pages = {2807-2814},</w:t>
-      </w:r>
-    </w:p>
-    <w:p>
-      <w:pPr>
-        <w:pStyle w:val="EndNoteBibliography"/>
-      </w:pPr>
-      <w:r>
-        <w:t xml:space="preserve">   ISSN = {0022-202X},</w:t>
-      </w:r>
-    </w:p>
-    <w:p>
-      <w:pPr>
-        <w:pStyle w:val="EndNoteBibliography"/>
-      </w:pPr>
-      <w:r>
-        <w:t xml:space="preserve">   year = {2008},</w:t>
-      </w:r>
-    </w:p>
-    <w:p>
-      <w:pPr>
-        <w:pStyle w:val="EndNoteBibliography"/>
-      </w:pPr>
-      <w:r>
-        <w:t xml:space="preserve">   type = {Journal Article}</w:t>
-      </w:r>
-    </w:p>
-    <w:p>
-      <w:pPr>
-        <w:pStyle w:val="EndNoteBibliography"/>
-      </w:pPr>
-      <w:r>
-        <w:t>}</w:t>
-      </w:r>
-    </w:p>
-    <w:p>
-      <w:pPr>
-        <w:pStyle w:val="EndNoteBibliography"/>
-      </w:pPr>
-    </w:p>
-    <w:p>
-      <w:pPr>
-        <w:pStyle w:val="EndNoteBibliography"/>
-      </w:pPr>
-      <w:r>
-        <w:lastRenderedPageBreak/>
-        <w:t>@article{RN165,</w:t>
-      </w:r>
-    </w:p>
-    <w:p>
-      <w:pPr>
-        <w:pStyle w:val="EndNoteBibliography"/>
-      </w:pPr>
-      <w:r>
-        <w:t xml:space="preserve">   author = {Wold, Svante and Esbensen, Kim and Geladi, Paul},</w:t>
-      </w:r>
-    </w:p>
-    <w:p>
-      <w:pPr>
-        <w:pStyle w:val="EndNoteBibliography"/>
-      </w:pPr>
-      <w:r>
-        <w:t xml:space="preserve">   title = {Principal component analysis},</w:t>
-      </w:r>
-    </w:p>
-    <w:p>
-      <w:pPr>
-        <w:pStyle w:val="EndNoteBibliography"/>
-      </w:pPr>
-      <w:r>
-        <w:t xml:space="preserve">   journal = {Chemometrics and intelligent laboratory systems},</w:t>
-      </w:r>
-    </w:p>
-    <w:p>
-      <w:pPr>
-        <w:pStyle w:val="EndNoteBibliography"/>
-      </w:pPr>
-      <w:r>
-        <w:t xml:space="preserve">   volume = {2},</w:t>
-      </w:r>
-    </w:p>
-    <w:p>
-      <w:pPr>
-        <w:pStyle w:val="EndNoteBibliography"/>
-      </w:pPr>
-      <w:r>
-        <w:t xml:space="preserve">   number = {1-3},</w:t>
-      </w:r>
-    </w:p>
-    <w:p>
-      <w:pPr>
-        <w:pStyle w:val="EndNoteBibliography"/>
-      </w:pPr>
-      <w:r>
-        <w:t xml:space="preserve">   pages = {37-52},</w:t>
-      </w:r>
-    </w:p>
-    <w:p>
-      <w:pPr>
-        <w:pStyle w:val="EndNoteBibliography"/>
-      </w:pPr>
-      <w:r>
-        <w:t xml:space="preserve">   ISSN = {0169-7439},</w:t>
-      </w:r>
-    </w:p>
-    <w:p>
-      <w:pPr>
-        <w:pStyle w:val="EndNoteBibliography"/>
-      </w:pPr>
-      <w:r>
-        <w:t xml:space="preserve">   year = {1987},</w:t>
-      </w:r>
-    </w:p>
-    <w:p>
-      <w:pPr>
-        <w:pStyle w:val="EndNoteBibliography"/>
-      </w:pPr>
-      <w:r>
-        <w:t xml:space="preserve">   type = {Journal Article}</w:t>
-      </w:r>
-    </w:p>
-    <w:p>
-      <w:pPr>
-        <w:pStyle w:val="EndNoteBibliography"/>
-      </w:pPr>
-      <w:r>
-        <w:t>}</w:t>
-      </w:r>
-    </w:p>
-    <w:p>
-      <w:pPr>
-        <w:pStyle w:val="EndNoteBibliography"/>
-      </w:pPr>
-    </w:p>
-    <w:p>
-      <w:pPr>
-        <w:pStyle w:val="EndNoteBibliography"/>
-      </w:pPr>
-      <w:r>
-        <w:t>@article{RN154,</w:t>
-      </w:r>
-    </w:p>
-    <w:p>
-      <w:pPr>
-        <w:pStyle w:val="EndNoteBibliography"/>
-      </w:pPr>
-      <w:r>
-        <w:t xml:space="preserve">   author = {Youl, Philippa and Aitken, Joanne and Hayward, Nicholas and Hogg, David and Liu, Ling and Lassam, Norman and Martin, Nicholas and Green, Adele},</w:t>
-      </w:r>
-    </w:p>
-    <w:p>
-      <w:pPr>
-        <w:pStyle w:val="EndNoteBibliography"/>
-      </w:pPr>
-      <w:r>
-        <w:t xml:space="preserve">   title = {Melanoma in adolescents: a case‐control study of risk factors in Queensland, Australia},</w:t>
-      </w:r>
-    </w:p>
-    <w:p>
-      <w:pPr>
-        <w:pStyle w:val="EndNoteBibliography"/>
-      </w:pPr>
-      <w:r>
-        <w:t xml:space="preserve">   journal = {International journal of cancer},</w:t>
-      </w:r>
-    </w:p>
-    <w:p>
-      <w:pPr>
-        <w:pStyle w:val="EndNoteBibliography"/>
-      </w:pPr>
-      <w:r>
-        <w:t xml:space="preserve">   volume = {98},</w:t>
-      </w:r>
-    </w:p>
-    <w:p>
-      <w:pPr>
-        <w:pStyle w:val="EndNoteBibliography"/>
-      </w:pPr>
-      <w:r>
-        <w:t xml:space="preserve">   number = {1},</w:t>
-      </w:r>
-    </w:p>
-    <w:p>
-      <w:pPr>
-        <w:pStyle w:val="EndNoteBibliography"/>
-      </w:pPr>
-      <w:r>
-        <w:t xml:space="preserve">   pages = {92-98},</w:t>
-      </w:r>
-    </w:p>
-    <w:p>
-      <w:pPr>
-        <w:pStyle w:val="EndNoteBibliography"/>
-      </w:pPr>
-      <w:r>
-        <w:t xml:space="preserve">   ISSN = {0020-7136},</w:t>
-      </w:r>
-    </w:p>
-    <w:p>
-      <w:pPr>
-        <w:pStyle w:val="EndNoteBibliography"/>
-      </w:pPr>
-      <w:r>
-        <w:t xml:space="preserve">   year = {2002},</w:t>
-      </w:r>
-    </w:p>
-    <w:p>
-      <w:pPr>
-        <w:pStyle w:val="EndNoteBibliography"/>
-      </w:pPr>
-      <w:r>
-        <w:t xml:space="preserve">   type = {Journal Article}</w:t>
-      </w:r>
-    </w:p>
-    <w:p>
-      <w:pPr>
-        <w:pStyle w:val="EndNoteBibliography"/>
-      </w:pPr>
-      <w:r>
-        <w:t>}</w:t>
-      </w:r>
-    </w:p>
-    <w:p>
-      <w:pPr>
-        <w:pStyle w:val="EndNoteBibliography"/>
-      </w:pPr>
-      <w:r>
-        <w:t>@Manual{</w:t>
-      </w:r>
-      <w:r>
-        <w:t>stats</w:t>
-      </w:r>
-      <w:r>
-        <w:t>,</w:t>
-      </w:r>
-    </w:p>
-    <w:p>
-      <w:pPr>
-        <w:pStyle w:val="EndNoteBibliography"/>
-      </w:pPr>
-      <w:r>
-        <w:t xml:space="preserve">    title = {R: A Language and Environment for Statistical Computing},</w:t>
-      </w:r>
-    </w:p>
-    <w:p>
-      <w:pPr>
-        <w:pStyle w:val="EndNoteBibliography"/>
-      </w:pPr>
-      <w:r>
-        <w:t xml:space="preserve">    author = {{R Core Team}},</w:t>
-      </w:r>
-    </w:p>
-    <w:p>
-      <w:pPr>
-        <w:pStyle w:val="EndNoteBibliography"/>
-      </w:pPr>
-      <w:r>
-        <w:t xml:space="preserve">    organization = {R Foundation for Statistical Computing},</w:t>
-      </w:r>
-    </w:p>
-    <w:p>
-      <w:pPr>
-        <w:pStyle w:val="EndNoteBibliography"/>
-      </w:pPr>
-      <w:r>
-        <w:t xml:space="preserve">    address = {Vienna, Austria},</w:t>
-      </w:r>
-    </w:p>
-    <w:p>
-      <w:pPr>
-        <w:pStyle w:val="EndNoteBibliography"/>
-      </w:pPr>
-      <w:r>
-        <w:t xml:space="preserve">    year = {2013},</w:t>
-      </w:r>
-    </w:p>
-    <w:p>
-      <w:pPr>
-        <w:pStyle w:val="EndNoteBibliography"/>
-      </w:pPr>
-      <w:r>
-        <w:lastRenderedPageBreak/>
-        <w:t xml:space="preserve">    note = {{ISBN} 3-900051-07-0},</w:t>
-      </w:r>
-    </w:p>
-    <w:p>
-      <w:pPr>
-        <w:pStyle w:val="EndNoteBibliography"/>
-      </w:pPr>
-      <w:r>
-        <w:t xml:space="preserve">    </w:t>
-      </w:r>
-      <w:proofErr w:type="spellStart"/>
-      <w:r>
-        <w:t>url</w:t>
-      </w:r>
-      <w:proofErr w:type="spellEnd"/>
-      <w:r>
-        <w:t xml:space="preserve"> = {http://www.R-project.org/},</w:t>
+        <w:t xml:space="preserve">    url = {http://www.R-project.org/},</w:t>
       </w:r>
     </w:p>
     <w:p>
@@ -3039,16 +3077,7 @@
         <w:fldChar w:fldCharType="end"/>
       </w:r>
       <w:r>
-        <w:t xml:space="preserve"> </w:t>
-      </w:r>
-      <w:r>
-        <w:t>@Manual{</w:t>
-      </w:r>
-      <w:r>
-        <w:t>pls</w:t>
-      </w:r>
-      <w:r>
-        <w:t>,</w:t>
+        <w:t xml:space="preserve"> @Manual{pls,</w:t>
       </w:r>
     </w:p>
     <w:p>
@@ -3064,47 +3093,7 @@
         <w:pStyle w:val="EndNoteBibliography"/>
       </w:pPr>
       <w:r>
-        <w:t xml:space="preserve">    author = {</w:t>
-      </w:r>
-      <w:proofErr w:type="spellStart"/>
-      <w:r>
-        <w:t>Bjørn</w:t>
-      </w:r>
-      <w:proofErr w:type="spellEnd"/>
-      <w:r>
-        <w:t xml:space="preserve">-Helge </w:t>
-      </w:r>
-      <w:proofErr w:type="spellStart"/>
-      <w:r>
-        <w:t>Mevik</w:t>
-      </w:r>
-      <w:proofErr w:type="spellEnd"/>
-      <w:r>
-        <w:t xml:space="preserve"> and Ron </w:t>
-      </w:r>
-      <w:proofErr w:type="spellStart"/>
-      <w:r>
-        <w:t>Wehrens</w:t>
-      </w:r>
-      <w:proofErr w:type="spellEnd"/>
-      <w:r>
-        <w:t xml:space="preserve"> and Kristian </w:t>
-      </w:r>
-      <w:proofErr w:type="spellStart"/>
-      <w:r>
-        <w:t>Hovde</w:t>
-      </w:r>
-      <w:proofErr w:type="spellEnd"/>
-      <w:r>
-        <w:t xml:space="preserve"> </w:t>
-      </w:r>
-      <w:proofErr w:type="spellStart"/>
-      <w:r>
-        <w:t>Liland</w:t>
-      </w:r>
-      <w:proofErr w:type="spellEnd"/>
-      <w:r>
-        <w:t>},</w:t>
+        <w:t xml:space="preserve">    author = {Bjørn-Helge Mevik and Ron Wehrens and Kristian Hovde Liland},</w:t>
       </w:r>
     </w:p>
     <w:p>
@@ -3128,15 +3117,7 @@
         <w:pStyle w:val="EndNoteBibliography"/>
       </w:pPr>
       <w:r>
-        <w:t xml:space="preserve">    </w:t>
-      </w:r>
-      <w:proofErr w:type="spellStart"/>
-      <w:r>
-        <w:t>url</w:t>
-      </w:r>
-      <w:proofErr w:type="spellEnd"/>
-      <w:r>
-        <w:t xml:space="preserve"> = {https://CRAN.R-project.org/package=pls},</w:t>
+        <w:t xml:space="preserve">    url = {https://CRAN.R-project.org/package=pls},</w:t>
       </w:r>
     </w:p>
     <w:p>

</xml_diff>